<commit_message>
XP value - courage added for second week
</commit_message>
<xml_diff>
--- a/XP Values_Second Week.docx
+++ b/XP Values_Second Week.docx
@@ -1,11 +1,10 @@
 
 <file path=word/document.xml><?xml version="1.0" encoding="utf-8"?>
-<w:document xmlns:o="urn:schemas-microsoft-com:office:office" xmlns:r="http://schemas.openxmlformats.org/officeDocument/2006/relationships" xmlns:v="urn:schemas-microsoft-com:vml" xmlns:w="http://schemas.openxmlformats.org/wordprocessingml/2006/main" xmlns:w10="urn:schemas-microsoft-com:office:word" xmlns:wp="http://schemas.openxmlformats.org/drawingml/2006/wordprocessingDrawing">
+<w:document xmlns:ve="http://schemas.openxmlformats.org/markup-compatibility/2006" xmlns:o="urn:schemas-microsoft-com:office:office" xmlns:r="http://schemas.openxmlformats.org/officeDocument/2006/relationships" xmlns:m="http://schemas.openxmlformats.org/officeDocument/2006/math" xmlns:v="urn:schemas-microsoft-com:vml" xmlns:wp="http://schemas.openxmlformats.org/drawingml/2006/wordprocessingDrawing" xmlns:w10="urn:schemas-microsoft-com:office:word" xmlns:w="http://schemas.openxmlformats.org/wordprocessingml/2006/main" xmlns:wne="http://schemas.microsoft.com/office/word/2006/wordml">
   <w:body>
     <w:p>
       <w:pPr>
-        <w:pStyle w:val="Normal"/>
-        <w:spacing w:lineRule="auto" w:line="360"/>
+        <w:spacing w:line="360" w:lineRule="auto"/>
         <w:jc w:val="center"/>
         <w:rPr>
           <w:sz w:val="44"/>
@@ -22,33 +21,28 @@
     </w:p>
     <w:tbl>
       <w:tblPr>
-        <w:jc w:val="left"/>
+        <w:tblW w:w="0" w:type="auto"/>
         <w:tblInd w:w="-5" w:type="dxa"/>
         <w:tblBorders>
           <w:top w:val="single" w:sz="4" w:space="0" w:color="00000A"/>
           <w:left w:val="single" w:sz="4" w:space="0" w:color="00000A"/>
           <w:bottom w:val="single" w:sz="4" w:space="0" w:color="00000A"/>
+          <w:right w:val="single" w:sz="4" w:space="0" w:color="00000A"/>
           <w:insideH w:val="single" w:sz="4" w:space="0" w:color="00000A"/>
-          <w:right w:val="single" w:sz="4" w:space="0" w:color="00000A"/>
           <w:insideV w:val="single" w:sz="4" w:space="0" w:color="00000A"/>
         </w:tblBorders>
         <w:tblCellMar>
-          <w:top w:w="0" w:type="dxa"/>
           <w:left w:w="103" w:type="dxa"/>
-          <w:bottom w:w="0" w:type="dxa"/>
-          <w:right w:w="108" w:type="dxa"/>
         </w:tblCellMar>
+        <w:tblLook w:val="04A0"/>
       </w:tblPr>
       <w:tblGrid>
-        <w:gridCol w:w="2382"/>
-        <w:gridCol w:w="1570"/>
-        <w:gridCol w:w="2188"/>
-        <w:gridCol w:w="3416"/>
+        <w:gridCol w:w="2275"/>
+        <w:gridCol w:w="1563"/>
+        <w:gridCol w:w="2173"/>
+        <w:gridCol w:w="3231"/>
       </w:tblGrid>
       <w:tr>
-        <w:trPr>
-          <w:cantSplit w:val="false"/>
-        </w:trPr>
         <w:tc>
           <w:tcPr>
             <w:tcW w:w="2382" w:type="dxa"/>
@@ -56,19 +50,16 @@
               <w:top w:val="single" w:sz="4" w:space="0" w:color="00000A"/>
               <w:left w:val="single" w:sz="4" w:space="0" w:color="00000A"/>
               <w:bottom w:val="single" w:sz="4" w:space="0" w:color="00000A"/>
-              <w:insideH w:val="single" w:sz="4" w:space="0" w:color="00000A"/>
               <w:right w:val="single" w:sz="4" w:space="0" w:color="00000A"/>
-              <w:insideV w:val="single" w:sz="4" w:space="0" w:color="00000A"/>
             </w:tcBorders>
-            <w:shd w:fill="FFFFFF" w:val="clear"/>
+            <w:shd w:val="clear" w:color="auto" w:fill="FFFFFF"/>
             <w:tcMar>
               <w:left w:w="103" w:type="dxa"/>
             </w:tcMar>
           </w:tcPr>
           <w:p>
             <w:pPr>
-              <w:pStyle w:val="Normal"/>
-              <w:spacing w:before="0" w:after="0"/>
+              <w:spacing w:after="0"/>
               <w:jc w:val="both"/>
               <w:rPr>
                 <w:b/>
@@ -95,19 +86,16 @@
               <w:top w:val="single" w:sz="4" w:space="0" w:color="00000A"/>
               <w:left w:val="single" w:sz="4" w:space="0" w:color="00000A"/>
               <w:bottom w:val="single" w:sz="4" w:space="0" w:color="00000A"/>
-              <w:insideH w:val="single" w:sz="4" w:space="0" w:color="00000A"/>
               <w:right w:val="single" w:sz="4" w:space="0" w:color="00000A"/>
-              <w:insideV w:val="single" w:sz="4" w:space="0" w:color="00000A"/>
             </w:tcBorders>
-            <w:shd w:fill="FFFFFF" w:val="clear"/>
+            <w:shd w:val="clear" w:color="auto" w:fill="FFFFFF"/>
             <w:tcMar>
               <w:left w:w="103" w:type="dxa"/>
             </w:tcMar>
           </w:tcPr>
           <w:p>
             <w:pPr>
-              <w:pStyle w:val="Normal"/>
-              <w:spacing w:before="0" w:after="0"/>
+              <w:spacing w:after="0"/>
               <w:jc w:val="both"/>
               <w:rPr>
                 <w:b/>
@@ -134,19 +122,16 @@
               <w:top w:val="single" w:sz="4" w:space="0" w:color="00000A"/>
               <w:left w:val="single" w:sz="4" w:space="0" w:color="00000A"/>
               <w:bottom w:val="single" w:sz="4" w:space="0" w:color="00000A"/>
-              <w:insideH w:val="single" w:sz="4" w:space="0" w:color="00000A"/>
               <w:right w:val="single" w:sz="4" w:space="0" w:color="00000A"/>
-              <w:insideV w:val="single" w:sz="4" w:space="0" w:color="00000A"/>
             </w:tcBorders>
-            <w:shd w:fill="FFFFFF" w:val="clear"/>
+            <w:shd w:val="clear" w:color="auto" w:fill="FFFFFF"/>
             <w:tcMar>
               <w:left w:w="103" w:type="dxa"/>
             </w:tcMar>
           </w:tcPr>
           <w:p>
             <w:pPr>
-              <w:pStyle w:val="Normal"/>
-              <w:spacing w:before="0" w:after="0"/>
+              <w:spacing w:after="0"/>
               <w:jc w:val="both"/>
               <w:rPr>
                 <w:b/>
@@ -173,19 +158,16 @@
               <w:top w:val="single" w:sz="4" w:space="0" w:color="00000A"/>
               <w:left w:val="single" w:sz="4" w:space="0" w:color="00000A"/>
               <w:bottom w:val="single" w:sz="4" w:space="0" w:color="00000A"/>
-              <w:insideH w:val="single" w:sz="4" w:space="0" w:color="00000A"/>
               <w:right w:val="single" w:sz="4" w:space="0" w:color="00000A"/>
-              <w:insideV w:val="single" w:sz="4" w:space="0" w:color="00000A"/>
             </w:tcBorders>
-            <w:shd w:fill="FFFFFF" w:val="clear"/>
+            <w:shd w:val="clear" w:color="auto" w:fill="FFFFFF"/>
             <w:tcMar>
               <w:left w:w="103" w:type="dxa"/>
             </w:tcMar>
           </w:tcPr>
           <w:p>
             <w:pPr>
-              <w:pStyle w:val="Normal"/>
-              <w:spacing w:before="0" w:after="0"/>
+              <w:spacing w:after="0"/>
               <w:jc w:val="both"/>
               <w:rPr>
                 <w:b/>
@@ -207,9 +189,6 @@
         </w:tc>
       </w:tr>
       <w:tr>
-        <w:trPr>
-          <w:cantSplit w:val="false"/>
-        </w:trPr>
         <w:tc>
           <w:tcPr>
             <w:tcW w:w="2382" w:type="dxa"/>
@@ -217,19 +196,16 @@
               <w:top w:val="single" w:sz="4" w:space="0" w:color="00000A"/>
               <w:left w:val="single" w:sz="4" w:space="0" w:color="00000A"/>
               <w:bottom w:val="single" w:sz="4" w:space="0" w:color="00000A"/>
-              <w:insideH w:val="single" w:sz="4" w:space="0" w:color="00000A"/>
               <w:right w:val="single" w:sz="4" w:space="0" w:color="00000A"/>
-              <w:insideV w:val="single" w:sz="4" w:space="0" w:color="00000A"/>
             </w:tcBorders>
-            <w:shd w:fill="FFFFFF" w:val="clear"/>
+            <w:shd w:val="clear" w:color="auto" w:fill="FFFFFF"/>
             <w:tcMar>
               <w:left w:w="103" w:type="dxa"/>
             </w:tcMar>
           </w:tcPr>
           <w:p>
             <w:pPr>
-              <w:pStyle w:val="Normal"/>
-              <w:spacing w:before="0" w:after="0"/>
+              <w:spacing w:after="0"/>
               <w:jc w:val="both"/>
               <w:rPr>
                 <w:sz w:val="28"/>
@@ -237,13 +213,23 @@
                 <w:lang w:val="en-US"/>
               </w:rPr>
             </w:pPr>
-            <w:r>
-              <w:rPr>
-                <w:sz w:val="28"/>
-                <w:szCs w:val="28"/>
-                <w:lang w:val="en-US"/>
-              </w:rPr>
-              <w:t>Ankil Shah</w:t>
+            <w:proofErr w:type="spellStart"/>
+            <w:r>
+              <w:rPr>
+                <w:sz w:val="28"/>
+                <w:szCs w:val="28"/>
+                <w:lang w:val="en-US"/>
+              </w:rPr>
+              <w:t>Ankil</w:t>
+            </w:r>
+            <w:proofErr w:type="spellEnd"/>
+            <w:r>
+              <w:rPr>
+                <w:sz w:val="28"/>
+                <w:szCs w:val="28"/>
+                <w:lang w:val="en-US"/>
+              </w:rPr>
+              <w:t xml:space="preserve"> Shah</w:t>
             </w:r>
           </w:p>
         </w:tc>
@@ -254,26 +240,23 @@
               <w:top w:val="single" w:sz="4" w:space="0" w:color="00000A"/>
               <w:left w:val="single" w:sz="4" w:space="0" w:color="00000A"/>
               <w:bottom w:val="single" w:sz="4" w:space="0" w:color="00000A"/>
-              <w:insideH w:val="single" w:sz="4" w:space="0" w:color="00000A"/>
               <w:right w:val="single" w:sz="4" w:space="0" w:color="00000A"/>
-              <w:insideV w:val="single" w:sz="4" w:space="0" w:color="00000A"/>
             </w:tcBorders>
-            <w:shd w:fill="FFFFFF" w:val="clear"/>
+            <w:shd w:val="clear" w:color="auto" w:fill="FFFFFF"/>
             <w:tcMar>
               <w:left w:w="103" w:type="dxa"/>
             </w:tcMar>
           </w:tcPr>
           <w:p>
             <w:pPr>
-              <w:pStyle w:val="Normal"/>
-              <w:spacing w:before="0" w:after="0"/>
+              <w:spacing w:after="0"/>
               <w:jc w:val="both"/>
               <w:rPr>
                 <w:rFonts w:cs="Arial"/>
                 <w:color w:val="222222"/>
                 <w:sz w:val="28"/>
                 <w:szCs w:val="28"/>
-                <w:shd w:fill="FFFFFF" w:val="clear"/>
+                <w:shd w:val="clear" w:color="auto" w:fill="FFFFFF"/>
                 <w:lang w:val="en-US"/>
               </w:rPr>
             </w:pPr>
@@ -283,7 +266,7 @@
                 <w:color w:val="222222"/>
                 <w:sz w:val="28"/>
                 <w:szCs w:val="28"/>
-                <w:shd w:fill="FFFFFF" w:val="clear"/>
+                <w:shd w:val="clear" w:color="auto" w:fill="FFFFFF"/>
                 <w:lang w:val="en-US"/>
               </w:rPr>
               <w:t>010817703</w:t>
@@ -297,26 +280,23 @@
               <w:top w:val="single" w:sz="4" w:space="0" w:color="00000A"/>
               <w:left w:val="single" w:sz="4" w:space="0" w:color="00000A"/>
               <w:bottom w:val="single" w:sz="4" w:space="0" w:color="00000A"/>
-              <w:insideH w:val="single" w:sz="4" w:space="0" w:color="00000A"/>
               <w:right w:val="single" w:sz="4" w:space="0" w:color="00000A"/>
-              <w:insideV w:val="single" w:sz="4" w:space="0" w:color="00000A"/>
             </w:tcBorders>
-            <w:shd w:fill="FFFFFF" w:val="clear"/>
+            <w:shd w:val="clear" w:color="auto" w:fill="FFFFFF"/>
             <w:tcMar>
               <w:left w:w="103" w:type="dxa"/>
             </w:tcMar>
           </w:tcPr>
           <w:p>
             <w:pPr>
-              <w:pStyle w:val="Normal"/>
-              <w:spacing w:before="0" w:after="0"/>
+              <w:spacing w:after="0"/>
               <w:jc w:val="both"/>
               <w:rPr>
                 <w:rFonts w:cs="Arial"/>
                 <w:color w:val="222222"/>
                 <w:sz w:val="28"/>
                 <w:szCs w:val="28"/>
-                <w:shd w:fill="FFFFFF" w:val="clear"/>
+                <w:shd w:val="clear" w:color="auto" w:fill="FFFFFF"/>
                 <w:lang w:val="en-US"/>
               </w:rPr>
             </w:pPr>
@@ -326,7 +306,7 @@
                 <w:color w:val="222222"/>
                 <w:sz w:val="28"/>
                 <w:szCs w:val="28"/>
-                <w:shd w:fill="FFFFFF" w:val="clear"/>
+                <w:shd w:val="clear" w:color="auto" w:fill="FFFFFF"/>
                 <w:lang w:val="en-US"/>
               </w:rPr>
               <w:t>Respect</w:t>
@@ -340,26 +320,23 @@
               <w:top w:val="single" w:sz="4" w:space="0" w:color="00000A"/>
               <w:left w:val="single" w:sz="4" w:space="0" w:color="00000A"/>
               <w:bottom w:val="single" w:sz="4" w:space="0" w:color="00000A"/>
-              <w:insideH w:val="single" w:sz="4" w:space="0" w:color="00000A"/>
               <w:right w:val="single" w:sz="4" w:space="0" w:color="00000A"/>
-              <w:insideV w:val="single" w:sz="4" w:space="0" w:color="00000A"/>
             </w:tcBorders>
-            <w:shd w:fill="FFFFFF" w:val="clear"/>
+            <w:shd w:val="clear" w:color="auto" w:fill="FFFFFF"/>
             <w:tcMar>
               <w:left w:w="103" w:type="dxa"/>
             </w:tcMar>
           </w:tcPr>
           <w:p>
             <w:pPr>
-              <w:pStyle w:val="Normal"/>
-              <w:spacing w:before="0" w:after="0"/>
+              <w:spacing w:after="0"/>
               <w:jc w:val="both"/>
               <w:rPr>
                 <w:rFonts w:cs="Arial"/>
                 <w:color w:val="222222"/>
                 <w:sz w:val="28"/>
                 <w:szCs w:val="28"/>
-                <w:shd w:fill="FFFFFF" w:val="clear"/>
+                <w:shd w:val="clear" w:color="auto" w:fill="FFFFFF"/>
                 <w:lang w:val="en-US"/>
               </w:rPr>
             </w:pPr>
@@ -369,7 +346,7 @@
                 <w:color w:val="222222"/>
                 <w:sz w:val="28"/>
                 <w:szCs w:val="28"/>
-                <w:shd w:fill="FFFFFF" w:val="clear"/>
+                <w:shd w:val="clear" w:color="auto" w:fill="FFFFFF"/>
                 <w:lang w:val="en-US"/>
               </w:rPr>
               <w:t>Decorator and/or COR</w:t>
@@ -378,9 +355,6 @@
         </w:tc>
       </w:tr>
       <w:tr>
-        <w:trPr>
-          <w:cantSplit w:val="false"/>
-        </w:trPr>
         <w:tc>
           <w:tcPr>
             <w:tcW w:w="2382" w:type="dxa"/>
@@ -388,19 +362,16 @@
               <w:top w:val="single" w:sz="4" w:space="0" w:color="00000A"/>
               <w:left w:val="single" w:sz="4" w:space="0" w:color="00000A"/>
               <w:bottom w:val="single" w:sz="4" w:space="0" w:color="00000A"/>
-              <w:insideH w:val="single" w:sz="4" w:space="0" w:color="00000A"/>
               <w:right w:val="single" w:sz="4" w:space="0" w:color="00000A"/>
-              <w:insideV w:val="single" w:sz="4" w:space="0" w:color="00000A"/>
             </w:tcBorders>
-            <w:shd w:fill="FFFFFF" w:val="clear"/>
+            <w:shd w:val="clear" w:color="auto" w:fill="FFFFFF"/>
             <w:tcMar>
               <w:left w:w="103" w:type="dxa"/>
             </w:tcMar>
           </w:tcPr>
           <w:p>
             <w:pPr>
-              <w:pStyle w:val="Normal"/>
-              <w:spacing w:before="0" w:after="0"/>
+              <w:spacing w:after="0"/>
               <w:jc w:val="both"/>
               <w:rPr>
                 <w:sz w:val="28"/>
@@ -408,13 +379,23 @@
                 <w:lang w:val="en-US"/>
               </w:rPr>
             </w:pPr>
-            <w:r>
-              <w:rPr>
-                <w:sz w:val="28"/>
-                <w:szCs w:val="28"/>
-                <w:lang w:val="en-US"/>
-              </w:rPr>
-              <w:t>Bhargav Jain</w:t>
+            <w:proofErr w:type="spellStart"/>
+            <w:r>
+              <w:rPr>
+                <w:sz w:val="28"/>
+                <w:szCs w:val="28"/>
+                <w:lang w:val="en-US"/>
+              </w:rPr>
+              <w:t>Bhargav</w:t>
+            </w:r>
+            <w:proofErr w:type="spellEnd"/>
+            <w:r>
+              <w:rPr>
+                <w:sz w:val="28"/>
+                <w:szCs w:val="28"/>
+                <w:lang w:val="en-US"/>
+              </w:rPr>
+              <w:t xml:space="preserve"> Jain</w:t>
             </w:r>
           </w:p>
         </w:tc>
@@ -425,26 +406,23 @@
               <w:top w:val="single" w:sz="4" w:space="0" w:color="00000A"/>
               <w:left w:val="single" w:sz="4" w:space="0" w:color="00000A"/>
               <w:bottom w:val="single" w:sz="4" w:space="0" w:color="00000A"/>
-              <w:insideH w:val="single" w:sz="4" w:space="0" w:color="00000A"/>
               <w:right w:val="single" w:sz="4" w:space="0" w:color="00000A"/>
-              <w:insideV w:val="single" w:sz="4" w:space="0" w:color="00000A"/>
             </w:tcBorders>
-            <w:shd w:fill="FFFFFF" w:val="clear"/>
+            <w:shd w:val="clear" w:color="auto" w:fill="FFFFFF"/>
             <w:tcMar>
               <w:left w:w="103" w:type="dxa"/>
             </w:tcMar>
           </w:tcPr>
           <w:p>
             <w:pPr>
-              <w:pStyle w:val="Normal"/>
-              <w:spacing w:before="0" w:after="0"/>
+              <w:spacing w:after="0"/>
               <w:jc w:val="both"/>
               <w:rPr>
                 <w:rFonts w:cs="Arial"/>
                 <w:color w:val="222222"/>
                 <w:sz w:val="28"/>
                 <w:szCs w:val="28"/>
-                <w:shd w:fill="FFFFFF" w:val="clear"/>
+                <w:shd w:val="clear" w:color="auto" w:fill="FFFFFF"/>
                 <w:lang w:val="en-US"/>
               </w:rPr>
             </w:pPr>
@@ -454,7 +432,7 @@
                 <w:color w:val="222222"/>
                 <w:sz w:val="28"/>
                 <w:szCs w:val="28"/>
-                <w:shd w:fill="FFFFFF" w:val="clear"/>
+                <w:shd w:val="clear" w:color="auto" w:fill="FFFFFF"/>
                 <w:lang w:val="en-US"/>
               </w:rPr>
               <w:t>010806510</w:t>
@@ -468,26 +446,23 @@
               <w:top w:val="single" w:sz="4" w:space="0" w:color="00000A"/>
               <w:left w:val="single" w:sz="4" w:space="0" w:color="00000A"/>
               <w:bottom w:val="single" w:sz="4" w:space="0" w:color="00000A"/>
-              <w:insideH w:val="single" w:sz="4" w:space="0" w:color="00000A"/>
               <w:right w:val="single" w:sz="4" w:space="0" w:color="00000A"/>
-              <w:insideV w:val="single" w:sz="4" w:space="0" w:color="00000A"/>
             </w:tcBorders>
-            <w:shd w:fill="FFFFFF" w:val="clear"/>
+            <w:shd w:val="clear" w:color="auto" w:fill="FFFFFF"/>
             <w:tcMar>
               <w:left w:w="103" w:type="dxa"/>
             </w:tcMar>
           </w:tcPr>
           <w:p>
             <w:pPr>
-              <w:pStyle w:val="Normal"/>
-              <w:spacing w:before="0" w:after="0"/>
+              <w:spacing w:after="0"/>
               <w:jc w:val="both"/>
               <w:rPr>
                 <w:rFonts w:cs="Arial"/>
                 <w:color w:val="222222"/>
                 <w:sz w:val="28"/>
                 <w:szCs w:val="28"/>
-                <w:shd w:fill="FFFFFF" w:val="clear"/>
+                <w:shd w:val="clear" w:color="auto" w:fill="FFFFFF"/>
                 <w:lang w:val="en-US"/>
               </w:rPr>
             </w:pPr>
@@ -497,7 +472,7 @@
                 <w:color w:val="222222"/>
                 <w:sz w:val="28"/>
                 <w:szCs w:val="28"/>
-                <w:shd w:fill="FFFFFF" w:val="clear"/>
+                <w:shd w:val="clear" w:color="auto" w:fill="FFFFFF"/>
                 <w:lang w:val="en-US"/>
               </w:rPr>
               <w:t>Communication</w:t>
@@ -511,26 +486,23 @@
               <w:top w:val="single" w:sz="4" w:space="0" w:color="00000A"/>
               <w:left w:val="single" w:sz="4" w:space="0" w:color="00000A"/>
               <w:bottom w:val="single" w:sz="4" w:space="0" w:color="00000A"/>
-              <w:insideH w:val="single" w:sz="4" w:space="0" w:color="00000A"/>
               <w:right w:val="single" w:sz="4" w:space="0" w:color="00000A"/>
-              <w:insideV w:val="single" w:sz="4" w:space="0" w:color="00000A"/>
             </w:tcBorders>
-            <w:shd w:fill="FFFFFF" w:val="clear"/>
+            <w:shd w:val="clear" w:color="auto" w:fill="FFFFFF"/>
             <w:tcMar>
               <w:left w:w="103" w:type="dxa"/>
             </w:tcMar>
           </w:tcPr>
           <w:p>
             <w:pPr>
-              <w:pStyle w:val="Normal"/>
-              <w:spacing w:before="0" w:after="0"/>
+              <w:spacing w:after="0"/>
               <w:jc w:val="both"/>
               <w:rPr>
                 <w:rFonts w:cs="Arial"/>
                 <w:color w:val="222222"/>
                 <w:sz w:val="28"/>
                 <w:szCs w:val="28"/>
-                <w:shd w:fill="FFFFFF" w:val="clear"/>
+                <w:shd w:val="clear" w:color="auto" w:fill="FFFFFF"/>
                 <w:lang w:val="en-US"/>
               </w:rPr>
             </w:pPr>
@@ -540,7 +512,7 @@
                 <w:color w:val="222222"/>
                 <w:sz w:val="28"/>
                 <w:szCs w:val="28"/>
-                <w:shd w:fill="FFFFFF" w:val="clear"/>
+                <w:shd w:val="clear" w:color="auto" w:fill="FFFFFF"/>
                 <w:lang w:val="en-US"/>
               </w:rPr>
               <w:t>COR</w:t>
@@ -549,9 +521,6 @@
         </w:tc>
       </w:tr>
       <w:tr>
-        <w:trPr>
-          <w:cantSplit w:val="false"/>
-        </w:trPr>
         <w:tc>
           <w:tcPr>
             <w:tcW w:w="2382" w:type="dxa"/>
@@ -559,19 +528,16 @@
               <w:top w:val="single" w:sz="4" w:space="0" w:color="00000A"/>
               <w:left w:val="single" w:sz="4" w:space="0" w:color="00000A"/>
               <w:bottom w:val="single" w:sz="4" w:space="0" w:color="00000A"/>
-              <w:insideH w:val="single" w:sz="4" w:space="0" w:color="00000A"/>
               <w:right w:val="single" w:sz="4" w:space="0" w:color="00000A"/>
-              <w:insideV w:val="single" w:sz="4" w:space="0" w:color="00000A"/>
             </w:tcBorders>
-            <w:shd w:fill="FFFFFF" w:val="clear"/>
+            <w:shd w:val="clear" w:color="auto" w:fill="FFFFFF"/>
             <w:tcMar>
               <w:left w:w="103" w:type="dxa"/>
             </w:tcMar>
           </w:tcPr>
           <w:p>
             <w:pPr>
-              <w:pStyle w:val="Normal"/>
-              <w:spacing w:before="0" w:after="0"/>
+              <w:spacing w:after="0"/>
               <w:jc w:val="both"/>
               <w:rPr>
                 <w:sz w:val="28"/>
@@ -579,14 +545,34 @@
                 <w:lang w:val="en-US"/>
               </w:rPr>
             </w:pPr>
-            <w:r>
-              <w:rPr>
-                <w:sz w:val="28"/>
-                <w:szCs w:val="28"/>
-                <w:lang w:val="en-US"/>
-              </w:rPr>
-              <w:t>Bhavin Agrawal</w:t>
-            </w:r>
+            <w:proofErr w:type="spellStart"/>
+            <w:r>
+              <w:rPr>
+                <w:sz w:val="28"/>
+                <w:szCs w:val="28"/>
+                <w:lang w:val="en-US"/>
+              </w:rPr>
+              <w:t>Bhavin</w:t>
+            </w:r>
+            <w:proofErr w:type="spellEnd"/>
+            <w:r>
+              <w:rPr>
+                <w:sz w:val="28"/>
+                <w:szCs w:val="28"/>
+                <w:lang w:val="en-US"/>
+              </w:rPr>
+              <w:t xml:space="preserve"> </w:t>
+            </w:r>
+            <w:proofErr w:type="spellStart"/>
+            <w:r>
+              <w:rPr>
+                <w:sz w:val="28"/>
+                <w:szCs w:val="28"/>
+                <w:lang w:val="en-US"/>
+              </w:rPr>
+              <w:t>Agrawal</w:t>
+            </w:r>
+            <w:proofErr w:type="spellEnd"/>
           </w:p>
         </w:tc>
         <w:tc>
@@ -596,26 +582,23 @@
               <w:top w:val="single" w:sz="4" w:space="0" w:color="00000A"/>
               <w:left w:val="single" w:sz="4" w:space="0" w:color="00000A"/>
               <w:bottom w:val="single" w:sz="4" w:space="0" w:color="00000A"/>
-              <w:insideH w:val="single" w:sz="4" w:space="0" w:color="00000A"/>
               <w:right w:val="single" w:sz="4" w:space="0" w:color="00000A"/>
-              <w:insideV w:val="single" w:sz="4" w:space="0" w:color="00000A"/>
             </w:tcBorders>
-            <w:shd w:fill="FFFFFF" w:val="clear"/>
+            <w:shd w:val="clear" w:color="auto" w:fill="FFFFFF"/>
             <w:tcMar>
               <w:left w:w="103" w:type="dxa"/>
             </w:tcMar>
           </w:tcPr>
           <w:p>
             <w:pPr>
-              <w:pStyle w:val="Normal"/>
-              <w:spacing w:before="0" w:after="0"/>
+              <w:spacing w:after="0"/>
               <w:jc w:val="both"/>
               <w:rPr>
                 <w:rFonts w:cs="Arial"/>
                 <w:color w:val="222222"/>
                 <w:sz w:val="28"/>
                 <w:szCs w:val="28"/>
-                <w:shd w:fill="FFFFFF" w:val="clear"/>
+                <w:shd w:val="clear" w:color="auto" w:fill="FFFFFF"/>
                 <w:lang w:val="en-US"/>
               </w:rPr>
             </w:pPr>
@@ -625,7 +608,7 @@
                 <w:color w:val="222222"/>
                 <w:sz w:val="28"/>
                 <w:szCs w:val="28"/>
-                <w:shd w:fill="FFFFFF" w:val="clear"/>
+                <w:shd w:val="clear" w:color="auto" w:fill="FFFFFF"/>
                 <w:lang w:val="en-US"/>
               </w:rPr>
               <w:t>010827206</w:t>
@@ -639,26 +622,23 @@
               <w:top w:val="single" w:sz="4" w:space="0" w:color="00000A"/>
               <w:left w:val="single" w:sz="4" w:space="0" w:color="00000A"/>
               <w:bottom w:val="single" w:sz="4" w:space="0" w:color="00000A"/>
-              <w:insideH w:val="single" w:sz="4" w:space="0" w:color="00000A"/>
               <w:right w:val="single" w:sz="4" w:space="0" w:color="00000A"/>
-              <w:insideV w:val="single" w:sz="4" w:space="0" w:color="00000A"/>
             </w:tcBorders>
-            <w:shd w:fill="FFFFFF" w:val="clear"/>
+            <w:shd w:val="clear" w:color="auto" w:fill="FFFFFF"/>
             <w:tcMar>
               <w:left w:w="103" w:type="dxa"/>
             </w:tcMar>
           </w:tcPr>
           <w:p>
             <w:pPr>
-              <w:pStyle w:val="Normal"/>
-              <w:spacing w:before="0" w:after="0"/>
+              <w:spacing w:after="0"/>
               <w:jc w:val="both"/>
               <w:rPr>
                 <w:rFonts w:cs="Arial"/>
                 <w:color w:val="222222"/>
                 <w:sz w:val="28"/>
                 <w:szCs w:val="28"/>
-                <w:shd w:fill="FFFFFF" w:val="clear"/>
+                <w:shd w:val="clear" w:color="auto" w:fill="FFFFFF"/>
                 <w:lang w:val="en-US"/>
               </w:rPr>
             </w:pPr>
@@ -668,7 +648,7 @@
                 <w:color w:val="222222"/>
                 <w:sz w:val="28"/>
                 <w:szCs w:val="28"/>
-                <w:shd w:fill="FFFFFF" w:val="clear"/>
+                <w:shd w:val="clear" w:color="auto" w:fill="FFFFFF"/>
                 <w:lang w:val="en-US"/>
               </w:rPr>
               <w:t>Courage</w:t>
@@ -682,26 +662,23 @@
               <w:top w:val="single" w:sz="4" w:space="0" w:color="00000A"/>
               <w:left w:val="single" w:sz="4" w:space="0" w:color="00000A"/>
               <w:bottom w:val="single" w:sz="4" w:space="0" w:color="00000A"/>
-              <w:insideH w:val="single" w:sz="4" w:space="0" w:color="00000A"/>
               <w:right w:val="single" w:sz="4" w:space="0" w:color="00000A"/>
-              <w:insideV w:val="single" w:sz="4" w:space="0" w:color="00000A"/>
             </w:tcBorders>
-            <w:shd w:fill="FFFFFF" w:val="clear"/>
+            <w:shd w:val="clear" w:color="auto" w:fill="FFFFFF"/>
             <w:tcMar>
               <w:left w:w="103" w:type="dxa"/>
             </w:tcMar>
           </w:tcPr>
           <w:p>
             <w:pPr>
-              <w:pStyle w:val="Normal"/>
-              <w:spacing w:before="0" w:after="0"/>
+              <w:spacing w:after="0"/>
               <w:jc w:val="both"/>
               <w:rPr>
                 <w:rFonts w:cs="Arial"/>
                 <w:color w:val="222222"/>
                 <w:sz w:val="28"/>
                 <w:szCs w:val="28"/>
-                <w:shd w:fill="FFFFFF" w:val="clear"/>
+                <w:shd w:val="clear" w:color="auto" w:fill="FFFFFF"/>
                 <w:lang w:val="en-US"/>
               </w:rPr>
             </w:pPr>
@@ -711,7 +688,7 @@
                 <w:color w:val="222222"/>
                 <w:sz w:val="28"/>
                 <w:szCs w:val="28"/>
-                <w:shd w:fill="FFFFFF" w:val="clear"/>
+                <w:shd w:val="clear" w:color="auto" w:fill="FFFFFF"/>
                 <w:lang w:val="en-US"/>
               </w:rPr>
               <w:t>Observer and/or Command</w:t>
@@ -720,9 +697,6 @@
         </w:tc>
       </w:tr>
       <w:tr>
-        <w:trPr>
-          <w:cantSplit w:val="false"/>
-        </w:trPr>
         <w:tc>
           <w:tcPr>
             <w:tcW w:w="2382" w:type="dxa"/>
@@ -730,19 +704,16 @@
               <w:top w:val="single" w:sz="4" w:space="0" w:color="00000A"/>
               <w:left w:val="single" w:sz="4" w:space="0" w:color="00000A"/>
               <w:bottom w:val="single" w:sz="4" w:space="0" w:color="00000A"/>
-              <w:insideH w:val="single" w:sz="4" w:space="0" w:color="00000A"/>
               <w:right w:val="single" w:sz="4" w:space="0" w:color="00000A"/>
-              <w:insideV w:val="single" w:sz="4" w:space="0" w:color="00000A"/>
             </w:tcBorders>
-            <w:shd w:fill="FFFFFF" w:val="clear"/>
+            <w:shd w:val="clear" w:color="auto" w:fill="FFFFFF"/>
             <w:tcMar>
               <w:left w:w="103" w:type="dxa"/>
             </w:tcMar>
           </w:tcPr>
           <w:p>
             <w:pPr>
-              <w:pStyle w:val="Normal"/>
-              <w:spacing w:before="0" w:after="0"/>
+              <w:spacing w:after="0"/>
               <w:jc w:val="both"/>
               <w:rPr>
                 <w:sz w:val="28"/>
@@ -750,13 +721,23 @@
                 <w:lang w:val="en-US"/>
               </w:rPr>
             </w:pPr>
-            <w:r>
-              <w:rPr>
-                <w:sz w:val="28"/>
-                <w:szCs w:val="28"/>
-                <w:lang w:val="en-US"/>
-              </w:rPr>
-              <w:t>Saurabh Jain</w:t>
+            <w:proofErr w:type="spellStart"/>
+            <w:r>
+              <w:rPr>
+                <w:sz w:val="28"/>
+                <w:szCs w:val="28"/>
+                <w:lang w:val="en-US"/>
+              </w:rPr>
+              <w:t>Saurabh</w:t>
+            </w:r>
+            <w:proofErr w:type="spellEnd"/>
+            <w:r>
+              <w:rPr>
+                <w:sz w:val="28"/>
+                <w:szCs w:val="28"/>
+                <w:lang w:val="en-US"/>
+              </w:rPr>
+              <w:t xml:space="preserve"> Jain</w:t>
             </w:r>
           </w:p>
         </w:tc>
@@ -767,26 +748,23 @@
               <w:top w:val="single" w:sz="4" w:space="0" w:color="00000A"/>
               <w:left w:val="single" w:sz="4" w:space="0" w:color="00000A"/>
               <w:bottom w:val="single" w:sz="4" w:space="0" w:color="00000A"/>
-              <w:insideH w:val="single" w:sz="4" w:space="0" w:color="00000A"/>
               <w:right w:val="single" w:sz="4" w:space="0" w:color="00000A"/>
-              <w:insideV w:val="single" w:sz="4" w:space="0" w:color="00000A"/>
             </w:tcBorders>
-            <w:shd w:fill="FFFFFF" w:val="clear"/>
+            <w:shd w:val="clear" w:color="auto" w:fill="FFFFFF"/>
             <w:tcMar>
               <w:left w:w="103" w:type="dxa"/>
             </w:tcMar>
           </w:tcPr>
           <w:p>
             <w:pPr>
-              <w:pStyle w:val="Normal"/>
-              <w:spacing w:before="0" w:after="0"/>
+              <w:spacing w:after="0"/>
               <w:jc w:val="both"/>
               <w:rPr>
                 <w:rFonts w:cs="Arial"/>
                 <w:color w:val="222222"/>
                 <w:sz w:val="28"/>
                 <w:szCs w:val="28"/>
-                <w:shd w:fill="FFFFFF" w:val="clear"/>
+                <w:shd w:val="clear" w:color="auto" w:fill="FFFFFF"/>
                 <w:lang w:val="en-US"/>
               </w:rPr>
             </w:pPr>
@@ -796,7 +774,7 @@
                 <w:color w:val="222222"/>
                 <w:sz w:val="28"/>
                 <w:szCs w:val="28"/>
-                <w:shd w:fill="FFFFFF" w:val="clear"/>
+                <w:shd w:val="clear" w:color="auto" w:fill="FFFFFF"/>
                 <w:lang w:val="en-US"/>
               </w:rPr>
               <w:t>010809344</w:t>
@@ -810,26 +788,23 @@
               <w:top w:val="single" w:sz="4" w:space="0" w:color="00000A"/>
               <w:left w:val="single" w:sz="4" w:space="0" w:color="00000A"/>
               <w:bottom w:val="single" w:sz="4" w:space="0" w:color="00000A"/>
-              <w:insideH w:val="single" w:sz="4" w:space="0" w:color="00000A"/>
               <w:right w:val="single" w:sz="4" w:space="0" w:color="00000A"/>
-              <w:insideV w:val="single" w:sz="4" w:space="0" w:color="00000A"/>
             </w:tcBorders>
-            <w:shd w:fill="FFFFFF" w:val="clear"/>
+            <w:shd w:val="clear" w:color="auto" w:fill="FFFFFF"/>
             <w:tcMar>
               <w:left w:w="103" w:type="dxa"/>
             </w:tcMar>
           </w:tcPr>
           <w:p>
             <w:pPr>
-              <w:pStyle w:val="Normal"/>
-              <w:spacing w:before="0" w:after="0"/>
+              <w:spacing w:after="0"/>
               <w:jc w:val="both"/>
               <w:rPr>
                 <w:rFonts w:cs="Arial"/>
                 <w:color w:val="222222"/>
                 <w:sz w:val="28"/>
                 <w:szCs w:val="28"/>
-                <w:shd w:fill="FFFFFF" w:val="clear"/>
+                <w:shd w:val="clear" w:color="auto" w:fill="FFFFFF"/>
                 <w:lang w:val="en-US"/>
               </w:rPr>
             </w:pPr>
@@ -839,7 +814,7 @@
                 <w:color w:val="222222"/>
                 <w:sz w:val="28"/>
                 <w:szCs w:val="28"/>
-                <w:shd w:fill="FFFFFF" w:val="clear"/>
+                <w:shd w:val="clear" w:color="auto" w:fill="FFFFFF"/>
                 <w:lang w:val="en-US"/>
               </w:rPr>
               <w:t>Simplicity</w:t>
@@ -853,26 +828,23 @@
               <w:top w:val="single" w:sz="4" w:space="0" w:color="00000A"/>
               <w:left w:val="single" w:sz="4" w:space="0" w:color="00000A"/>
               <w:bottom w:val="single" w:sz="4" w:space="0" w:color="00000A"/>
-              <w:insideH w:val="single" w:sz="4" w:space="0" w:color="00000A"/>
               <w:right w:val="single" w:sz="4" w:space="0" w:color="00000A"/>
-              <w:insideV w:val="single" w:sz="4" w:space="0" w:color="00000A"/>
             </w:tcBorders>
-            <w:shd w:fill="FFFFFF" w:val="clear"/>
+            <w:shd w:val="clear" w:color="auto" w:fill="FFFFFF"/>
             <w:tcMar>
               <w:left w:w="103" w:type="dxa"/>
             </w:tcMar>
           </w:tcPr>
           <w:p>
             <w:pPr>
-              <w:pStyle w:val="Normal"/>
-              <w:spacing w:before="0" w:after="0"/>
+              <w:spacing w:after="0"/>
               <w:jc w:val="both"/>
               <w:rPr>
                 <w:rFonts w:cs="Arial"/>
                 <w:color w:val="222222"/>
                 <w:sz w:val="28"/>
                 <w:szCs w:val="28"/>
-                <w:shd w:fill="FFFFFF" w:val="clear"/>
+                <w:shd w:val="clear" w:color="auto" w:fill="FFFFFF"/>
                 <w:lang w:val="en-US"/>
               </w:rPr>
             </w:pPr>
@@ -882,18 +854,26 @@
                 <w:color w:val="222222"/>
                 <w:sz w:val="28"/>
                 <w:szCs w:val="28"/>
-                <w:shd w:fill="FFFFFF" w:val="clear"/>
-                <w:lang w:val="en-US"/>
-              </w:rPr>
-              <w:t>State and Prototype</w:t>
+                <w:shd w:val="clear" w:color="auto" w:fill="FFFFFF"/>
+                <w:lang w:val="en-US"/>
+              </w:rPr>
+              <w:t xml:space="preserve">State and </w:t>
+            </w:r>
+            <w:r>
+              <w:rPr>
+                <w:rFonts w:cs="Arial"/>
+                <w:color w:val="222222"/>
+                <w:sz w:val="28"/>
+                <w:szCs w:val="28"/>
+                <w:shd w:val="clear" w:color="auto" w:fill="FFFFFF"/>
+                <w:lang w:val="en-US"/>
+              </w:rPr>
+              <w:t>Prototype</w:t>
             </w:r>
           </w:p>
         </w:tc>
       </w:tr>
       <w:tr>
-        <w:trPr>
-          <w:cantSplit w:val="false"/>
-        </w:trPr>
         <w:tc>
           <w:tcPr>
             <w:tcW w:w="2382" w:type="dxa"/>
@@ -901,19 +881,16 @@
               <w:top w:val="single" w:sz="4" w:space="0" w:color="00000A"/>
               <w:left w:val="single" w:sz="4" w:space="0" w:color="00000A"/>
               <w:bottom w:val="single" w:sz="4" w:space="0" w:color="00000A"/>
-              <w:insideH w:val="single" w:sz="4" w:space="0" w:color="00000A"/>
               <w:right w:val="single" w:sz="4" w:space="0" w:color="00000A"/>
-              <w:insideV w:val="single" w:sz="4" w:space="0" w:color="00000A"/>
             </w:tcBorders>
-            <w:shd w:fill="FFFFFF" w:val="clear"/>
+            <w:shd w:val="clear" w:color="auto" w:fill="FFFFFF"/>
             <w:tcMar>
               <w:left w:w="103" w:type="dxa"/>
             </w:tcMar>
           </w:tcPr>
           <w:p>
             <w:pPr>
-              <w:pStyle w:val="Normal"/>
-              <w:spacing w:before="0" w:after="0"/>
+              <w:spacing w:after="0"/>
               <w:jc w:val="both"/>
               <w:rPr>
                 <w:sz w:val="28"/>
@@ -921,13 +898,23 @@
                 <w:lang w:val="en-US"/>
               </w:rPr>
             </w:pPr>
-            <w:r>
-              <w:rPr>
-                <w:sz w:val="28"/>
-                <w:szCs w:val="28"/>
-                <w:lang w:val="en-US"/>
-              </w:rPr>
-              <w:t>Vansh Shah</w:t>
+            <w:proofErr w:type="spellStart"/>
+            <w:r>
+              <w:rPr>
+                <w:sz w:val="28"/>
+                <w:szCs w:val="28"/>
+                <w:lang w:val="en-US"/>
+              </w:rPr>
+              <w:t>Vansh</w:t>
+            </w:r>
+            <w:proofErr w:type="spellEnd"/>
+            <w:r>
+              <w:rPr>
+                <w:sz w:val="28"/>
+                <w:szCs w:val="28"/>
+                <w:lang w:val="en-US"/>
+              </w:rPr>
+              <w:t xml:space="preserve"> Shah</w:t>
             </w:r>
           </w:p>
         </w:tc>
@@ -938,19 +925,16 @@
               <w:top w:val="single" w:sz="4" w:space="0" w:color="00000A"/>
               <w:left w:val="single" w:sz="4" w:space="0" w:color="00000A"/>
               <w:bottom w:val="single" w:sz="4" w:space="0" w:color="00000A"/>
-              <w:insideH w:val="single" w:sz="4" w:space="0" w:color="00000A"/>
               <w:right w:val="single" w:sz="4" w:space="0" w:color="00000A"/>
-              <w:insideV w:val="single" w:sz="4" w:space="0" w:color="00000A"/>
             </w:tcBorders>
-            <w:shd w:fill="FFFFFF" w:val="clear"/>
+            <w:shd w:val="clear" w:color="auto" w:fill="FFFFFF"/>
             <w:tcMar>
               <w:left w:w="103" w:type="dxa"/>
             </w:tcMar>
           </w:tcPr>
           <w:p>
             <w:pPr>
-              <w:pStyle w:val="Normal"/>
-              <w:spacing w:before="0" w:after="0"/>
+              <w:spacing w:after="0"/>
               <w:jc w:val="both"/>
               <w:rPr>
                 <w:sz w:val="28"/>
@@ -975,19 +959,16 @@
               <w:top w:val="single" w:sz="4" w:space="0" w:color="00000A"/>
               <w:left w:val="single" w:sz="4" w:space="0" w:color="00000A"/>
               <w:bottom w:val="single" w:sz="4" w:space="0" w:color="00000A"/>
-              <w:insideH w:val="single" w:sz="4" w:space="0" w:color="00000A"/>
               <w:right w:val="single" w:sz="4" w:space="0" w:color="00000A"/>
-              <w:insideV w:val="single" w:sz="4" w:space="0" w:color="00000A"/>
             </w:tcBorders>
-            <w:shd w:fill="FFFFFF" w:val="clear"/>
+            <w:shd w:val="clear" w:color="auto" w:fill="FFFFFF"/>
             <w:tcMar>
               <w:left w:w="103" w:type="dxa"/>
             </w:tcMar>
           </w:tcPr>
           <w:p>
             <w:pPr>
-              <w:pStyle w:val="Normal"/>
-              <w:spacing w:before="0" w:after="0"/>
+              <w:spacing w:after="0"/>
               <w:jc w:val="both"/>
               <w:rPr>
                 <w:sz w:val="28"/>
@@ -1012,19 +993,16 @@
               <w:top w:val="single" w:sz="4" w:space="0" w:color="00000A"/>
               <w:left w:val="single" w:sz="4" w:space="0" w:color="00000A"/>
               <w:bottom w:val="single" w:sz="4" w:space="0" w:color="00000A"/>
-              <w:insideH w:val="single" w:sz="4" w:space="0" w:color="00000A"/>
               <w:right w:val="single" w:sz="4" w:space="0" w:color="00000A"/>
-              <w:insideV w:val="single" w:sz="4" w:space="0" w:color="00000A"/>
             </w:tcBorders>
-            <w:shd w:fill="FFFFFF" w:val="clear"/>
+            <w:shd w:val="clear" w:color="auto" w:fill="FFFFFF"/>
             <w:tcMar>
               <w:left w:w="103" w:type="dxa"/>
             </w:tcMar>
           </w:tcPr>
           <w:p>
             <w:pPr>
-              <w:pStyle w:val="Normal"/>
-              <w:spacing w:before="0" w:after="0"/>
+              <w:spacing w:after="0"/>
               <w:jc w:val="both"/>
               <w:rPr>
                 <w:sz w:val="28"/>
@@ -1044,18 +1022,9 @@
         </w:tc>
       </w:tr>
     </w:tbl>
+    <w:p/>
     <w:p>
       <w:pPr>
-        <w:pStyle w:val="Normal"/>
-        <w:rPr/>
-      </w:pPr>
-      <w:r>
-        <w:rPr/>
-      </w:r>
-    </w:p>
-    <w:p>
-      <w:pPr>
-        <w:pStyle w:val="Normal"/>
         <w:jc w:val="center"/>
         <w:rPr>
           <w:b/>
@@ -1109,7 +1078,21 @@
           <w:sz w:val="30"/>
           <w:szCs w:val="30"/>
         </w:rPr>
-        <w:t xml:space="preserve">In the first week I made sure that the ideas were simple and complexity of the tool selected for the implementation was kept low. To initiate the process only required features where implemented keeping in mind the long term goal. We selected UNITY framework for the gaming application we are building as it provides the latest and simple approach for the built. In our team it happened that one of the teammate was opting and approaching for a difficult tool. I discussed the advantage of the UNITY framework which was quiet simple and user friendly. Moreover </w:t>
+        <w:t>In the first week I made sure that the ideas were simple and complexity of the tool selected for the implementation was kept low. To initiate the process only required features where implemented keeping in mind the long term goal. We selected UNITY framewo</w:t>
+      </w:r>
+      <w:r>
+        <w:rPr>
+          <w:sz w:val="30"/>
+          <w:szCs w:val="30"/>
+        </w:rPr>
+        <w:t>rk for the gaming application we are building as it provides the latest and simple approach for the built. In our team it happened that one of the teammate was opting and approaching for a difficult tool. I discussed the advantage of the UNITY framework wh</w:t>
+      </w:r>
+      <w:r>
+        <w:rPr>
+          <w:sz w:val="30"/>
+          <w:szCs w:val="30"/>
+        </w:rPr>
+        <w:t xml:space="preserve">ich was quiet simple and user friendly. Moreover </w:t>
       </w:r>
       <w:bookmarkStart w:id="0" w:name="_GoBack"/>
       <w:bookmarkEnd w:id="0"/>
@@ -1118,7 +1101,21 @@
           <w:sz w:val="30"/>
           <w:szCs w:val="30"/>
         </w:rPr>
-        <w:t xml:space="preserve">in the UI Wire Frame design only required elements are added and once we meet the desired output we will add more complexity and enhance the levels. The characters designed are as per the requirement with the aim to fulfil the initial stage expectations. In the next week I plan to make the UML class diagram and use the designing pattern which is needed, keeping the approach simple. Taking these baby steps we aim to reach our final approach. With this approach I observed that proper planning and selection of simple tools helped us save our time. </w:t>
+        <w:t>in the UI Wire Frame design only required elements are added and once we meet the desired output we will add more complexity and enhance the levels. The characters designed are as per the requirement with th</w:t>
+      </w:r>
+      <w:r>
+        <w:rPr>
+          <w:sz w:val="30"/>
+          <w:szCs w:val="30"/>
+        </w:rPr>
+        <w:t>e aim to fulfil the initial stage expectations. In the next week I plan to make the UML class diagram and use the designing pattern which is needed, keeping the approach simple. Taking these baby steps we aim to reach our final approach. With this approach</w:t>
+      </w:r>
+      <w:r>
+        <w:rPr>
+          <w:sz w:val="30"/>
+          <w:szCs w:val="30"/>
+        </w:rPr>
+        <w:t xml:space="preserve"> I observed that proper planning and selection of simple tools helped us save our time. </w:t>
       </w:r>
     </w:p>
     <w:p>
@@ -1146,52 +1143,174 @@
     </w:p>
     <w:p>
       <w:pPr>
-        <w:pStyle w:val="Normal"/>
         <w:jc w:val="both"/>
         <w:rPr>
-          <w:rFonts w:eastAsia="Droid Sans Fallback" w:cs="Calibri"/>
-          <w:b w:val="false"/>
-          <w:bCs w:val="false"/>
-          <w:sz w:val="30"/>
-          <w:szCs w:val="30"/>
-        </w:rPr>
-      </w:pPr>
-      <w:r>
-        <w:rPr>
-          <w:rFonts w:eastAsia="Droid Sans Fallback" w:cs="Calibri"/>
-          <w:b w:val="false"/>
-          <w:bCs w:val="false"/>
-          <w:sz w:val="30"/>
-          <w:szCs w:val="30"/>
-        </w:rPr>
-        <w:t>In 2nd  week, we decided to work on UI part of the game and everyone was asked to present idea to evaluate the best mode of doing the same.In the end, we decided to make wireframes on the paper to have better understanding of the objects which we need to implement in our game.</w:t>
+          <w:sz w:val="30"/>
+          <w:szCs w:val="30"/>
+        </w:rPr>
+      </w:pPr>
+      <w:r>
+        <w:rPr>
+          <w:sz w:val="30"/>
+          <w:szCs w:val="30"/>
+        </w:rPr>
+        <w:lastRenderedPageBreak/>
+        <w:t xml:space="preserve">In </w:t>
+      </w:r>
+      <w:proofErr w:type="gramStart"/>
+      <w:r>
+        <w:rPr>
+          <w:sz w:val="30"/>
+          <w:szCs w:val="30"/>
+        </w:rPr>
+        <w:t>2nd  week</w:t>
+      </w:r>
+      <w:proofErr w:type="gramEnd"/>
+      <w:r>
+        <w:rPr>
+          <w:sz w:val="30"/>
+          <w:szCs w:val="30"/>
+        </w:rPr>
+        <w:t>, we decided to work on UI part of the game and everyone was asked to present idea to evaluate the best mode of doing the same.</w:t>
+      </w:r>
+      <w:r>
+        <w:rPr>
+          <w:sz w:val="30"/>
+          <w:szCs w:val="30"/>
+        </w:rPr>
+        <w:t xml:space="preserve"> </w:t>
+      </w:r>
+      <w:r>
+        <w:rPr>
+          <w:sz w:val="30"/>
+          <w:szCs w:val="30"/>
+        </w:rPr>
+        <w:t xml:space="preserve">In the end, </w:t>
+      </w:r>
+      <w:r>
+        <w:rPr>
+          <w:sz w:val="30"/>
+          <w:szCs w:val="30"/>
+        </w:rPr>
+        <w:t>we decided to make wireframes on the paper to have better understanding of the objects which we need to implement in our game.</w:t>
       </w:r>
     </w:p>
     <w:p>
       <w:pPr>
-        <w:pStyle w:val="Normal"/>
         <w:jc w:val="both"/>
         <w:rPr>
-          <w:b w:val="false"/>
-          <w:bCs w:val="false"/>
           <w:sz w:val="24"/>
           <w:szCs w:val="24"/>
         </w:rPr>
       </w:pPr>
       <w:r>
         <w:rPr>
-          <w:rFonts w:eastAsia="Droid Sans Fallback" w:cs="Calibri"/>
-          <w:b w:val="false"/>
-          <w:bCs w:val="false"/>
-          <w:sz w:val="30"/>
-          <w:szCs w:val="30"/>
-        </w:rPr>
-        <w:t>We then moved on to categorize the screens for the game and everybody in the team gave the input for the same and the final approach was communicated to everyone.I also insisted every  member of the team to give their views on the type of objects which can be implemented in the game because the more type of objects a player interacts in game, the more fun it is observed to be.We also started building the objects of the game which will be presented to user to interact with and we decided to implement some of the characters in the first run.I designed the miscellaneous like boundaries and asked everyone to give their views for the same.I ensured that everybody takes active participation in evaluating the work done by another team member and present their views for the same.I felt that communication helped a team to work effectively.</w:t>
-      </w:r>
-      <w:r>
-        <w:rPr>
-          <w:b w:val="false"/>
-          <w:bCs w:val="false"/>
+          <w:sz w:val="30"/>
+          <w:szCs w:val="30"/>
+        </w:rPr>
+        <w:t>We then moved on to categorize the screens for the game and everybody in the team gave the input for the same and the final appro</w:t>
+      </w:r>
+      <w:r>
+        <w:rPr>
+          <w:sz w:val="30"/>
+          <w:szCs w:val="30"/>
+        </w:rPr>
+        <w:t>ach was communicated to everyone.</w:t>
+      </w:r>
+      <w:r>
+        <w:rPr>
+          <w:sz w:val="30"/>
+          <w:szCs w:val="30"/>
+        </w:rPr>
+        <w:t xml:space="preserve"> </w:t>
+      </w:r>
+      <w:r>
+        <w:rPr>
+          <w:sz w:val="30"/>
+          <w:szCs w:val="30"/>
+        </w:rPr>
+        <w:t xml:space="preserve">I also insisted every  member of the team to give their views on the type of objects which can be implemented in the game because the more type of objects a player interacts in game, the more fun it is observed to </w:t>
+      </w:r>
+      <w:proofErr w:type="spellStart"/>
+      <w:r>
+        <w:rPr>
+          <w:sz w:val="30"/>
+          <w:szCs w:val="30"/>
+        </w:rPr>
+        <w:t>be.We</w:t>
+      </w:r>
+      <w:proofErr w:type="spellEnd"/>
+      <w:r>
+        <w:rPr>
+          <w:sz w:val="30"/>
+          <w:szCs w:val="30"/>
+        </w:rPr>
+        <w:t xml:space="preserve"> als</w:t>
+      </w:r>
+      <w:r>
+        <w:rPr>
+          <w:sz w:val="30"/>
+          <w:szCs w:val="30"/>
+        </w:rPr>
+        <w:t xml:space="preserve">o started building the objects of the game which will be presented to user to interact with and we decided to implement some of the characters in the first </w:t>
+      </w:r>
+      <w:proofErr w:type="spellStart"/>
+      <w:r>
+        <w:rPr>
+          <w:sz w:val="30"/>
+          <w:szCs w:val="30"/>
+        </w:rPr>
+        <w:t>run.I</w:t>
+      </w:r>
+      <w:proofErr w:type="spellEnd"/>
+      <w:r>
+        <w:rPr>
+          <w:sz w:val="30"/>
+          <w:szCs w:val="30"/>
+        </w:rPr>
+        <w:t xml:space="preserve"> designed the miscellaneous like boundaries and asked everyone to give their views for the </w:t>
+      </w:r>
+      <w:proofErr w:type="spellStart"/>
+      <w:r>
+        <w:rPr>
+          <w:sz w:val="30"/>
+          <w:szCs w:val="30"/>
+        </w:rPr>
+        <w:t>same</w:t>
+      </w:r>
+      <w:r>
+        <w:rPr>
+          <w:sz w:val="30"/>
+          <w:szCs w:val="30"/>
+        </w:rPr>
+        <w:t>.I</w:t>
+      </w:r>
+      <w:proofErr w:type="spellEnd"/>
+      <w:r>
+        <w:rPr>
+          <w:sz w:val="30"/>
+          <w:szCs w:val="30"/>
+        </w:rPr>
+        <w:t xml:space="preserve"> ensured that everybody takes active participation in evaluating the work done by another team member and present their views for the </w:t>
+      </w:r>
+      <w:proofErr w:type="spellStart"/>
+      <w:r>
+        <w:rPr>
+          <w:sz w:val="30"/>
+          <w:szCs w:val="30"/>
+        </w:rPr>
+        <w:t>same.I</w:t>
+      </w:r>
+      <w:proofErr w:type="spellEnd"/>
+      <w:r>
+        <w:rPr>
+          <w:sz w:val="30"/>
+          <w:szCs w:val="30"/>
+        </w:rPr>
+        <w:t xml:space="preserve"> felt that communication helped a team to work effectively.</w:t>
+      </w:r>
+      <w:r>
+        <w:rPr>
           <w:sz w:val="24"/>
           <w:szCs w:val="24"/>
         </w:rPr>
@@ -1223,6 +1342,162 @@
     </w:p>
     <w:p>
       <w:pPr>
+        <w:ind w:left="360"/>
+        <w:jc w:val="both"/>
+        <w:rPr>
+          <w:sz w:val="30"/>
+          <w:szCs w:val="30"/>
+        </w:rPr>
+      </w:pPr>
+      <w:r>
+        <w:rPr>
+          <w:sz w:val="30"/>
+          <w:szCs w:val="30"/>
+        </w:rPr>
+        <w:t>At the starting of this week, we had a goal in mind wh</w:t>
+      </w:r>
+      <w:r>
+        <w:rPr>
+          <w:sz w:val="30"/>
+          <w:szCs w:val="30"/>
+        </w:rPr>
+        <w:t xml:space="preserve">at we plan to build. </w:t>
+      </w:r>
+      <w:r>
+        <w:rPr>
+          <w:sz w:val="30"/>
+          <w:szCs w:val="30"/>
+        </w:rPr>
+        <w:t>Every task in IT industry comes with the challenges so as this project.</w:t>
+      </w:r>
+      <w:r>
+        <w:rPr>
+          <w:sz w:val="30"/>
+          <w:szCs w:val="30"/>
+        </w:rPr>
+        <w:t xml:space="preserve"> We discussed the project and tasks for the second week.</w:t>
+      </w:r>
+      <w:r>
+        <w:rPr>
+          <w:sz w:val="30"/>
+          <w:szCs w:val="30"/>
+        </w:rPr>
+        <w:t xml:space="preserve"> The first task was to design the UI wireframe for the Game. I designed home screen, despite being the most difficult screen of the game. I did not feel impeded</w:t>
+      </w:r>
+      <w:r>
+        <w:rPr>
+          <w:sz w:val="30"/>
+          <w:szCs w:val="30"/>
+        </w:rPr>
+        <w:t>.</w:t>
+      </w:r>
+      <w:r>
+        <w:rPr>
+          <w:sz w:val="30"/>
+          <w:szCs w:val="30"/>
+        </w:rPr>
+        <w:t xml:space="preserve"> </w:t>
+      </w:r>
+    </w:p>
+    <w:p>
+      <w:pPr>
+        <w:ind w:left="360"/>
+        <w:jc w:val="both"/>
+        <w:rPr>
+          <w:sz w:val="30"/>
+          <w:szCs w:val="30"/>
+        </w:rPr>
+      </w:pPr>
+      <w:r>
+        <w:rPr>
+          <w:sz w:val="30"/>
+          <w:szCs w:val="30"/>
+        </w:rPr>
+        <w:t xml:space="preserve">The next task was to design characters for the game. My team members were quite </w:t>
+      </w:r>
+      <w:r>
+        <w:rPr>
+          <w:sz w:val="30"/>
+          <w:szCs w:val="30"/>
+        </w:rPr>
+        <w:t>confused on which tool to use and how to use the same. We discussed the task and opted for “</w:t>
+      </w:r>
+      <w:proofErr w:type="spellStart"/>
+      <w:r>
+        <w:rPr>
+          <w:sz w:val="30"/>
+          <w:szCs w:val="30"/>
+        </w:rPr>
+        <w:t>MagicaVoxel</w:t>
+      </w:r>
+      <w:proofErr w:type="spellEnd"/>
+      <w:r>
+        <w:rPr>
+          <w:sz w:val="30"/>
+          <w:szCs w:val="30"/>
+        </w:rPr>
+        <w:t xml:space="preserve">” tool for designing. Though it was completely new tool for the team, the team worked together to learn and design the characters. With the aim of progressing for the project, we successfully designed characters. Though </w:t>
+      </w:r>
+      <w:r>
+        <w:rPr>
+          <w:sz w:val="30"/>
+          <w:szCs w:val="30"/>
+        </w:rPr>
+        <w:t>initially</w:t>
+      </w:r>
+      <w:r>
+        <w:rPr>
+          <w:sz w:val="30"/>
+          <w:szCs w:val="30"/>
+        </w:rPr>
+        <w:t xml:space="preserve"> m</w:t>
+      </w:r>
+      <w:r>
+        <w:rPr>
+          <w:sz w:val="30"/>
+          <w:szCs w:val="30"/>
+        </w:rPr>
+        <w:t>any of my team members could not estimate the required time correctly</w:t>
+      </w:r>
+      <w:r>
+        <w:rPr>
+          <w:sz w:val="30"/>
+          <w:szCs w:val="30"/>
+        </w:rPr>
+        <w:t xml:space="preserve"> due to unawareness of tool, I insisted everyone </w:t>
+      </w:r>
+      <w:r>
+        <w:rPr>
+          <w:sz w:val="30"/>
+          <w:szCs w:val="30"/>
+        </w:rPr>
+        <w:lastRenderedPageBreak/>
+        <w:t xml:space="preserve">to be truthful of their progress so that necessary actions can be taken to complete the task. With these </w:t>
+      </w:r>
+      <w:r>
+        <w:rPr>
+          <w:sz w:val="30"/>
+          <w:szCs w:val="30"/>
+        </w:rPr>
+        <w:t xml:space="preserve">continuous and team </w:t>
+      </w:r>
+      <w:r>
+        <w:rPr>
+          <w:sz w:val="30"/>
+          <w:szCs w:val="30"/>
+        </w:rPr>
+        <w:t>efforts, we could garner the bottlenecks and could overcome them.</w:t>
+      </w:r>
+      <w:r>
+        <w:rPr>
+          <w:sz w:val="30"/>
+          <w:szCs w:val="30"/>
+        </w:rPr>
+        <w:t xml:space="preserve"> </w:t>
+      </w:r>
+    </w:p>
+    <w:p>
+      <w:pPr>
         <w:pStyle w:val="ListParagraph"/>
         <w:numPr>
           <w:ilvl w:val="0"/>
@@ -1258,7 +1533,44 @@
           <w:sz w:val="30"/>
           <w:szCs w:val="30"/>
         </w:rPr>
-        <w:t>In this week we did planning to build User Interface for the game. So firstly we have decided to design each screen on the blank page and after that we started coding/building every screen into UNITY framework. We have divided every screen of the game amongst us. My part was to design the screen once player becomes dead, just like game over screen. It was needed to design the "GAME OVER" screen with one more option that is Play Again. After that we have started designing characters of the game and my part was to design "STRIPS/ROADS" using MagicaVoxel.</w:t>
+        <w:t>In this week we did planning to build</w:t>
+      </w:r>
+      <w:r>
+        <w:rPr>
+          <w:sz w:val="30"/>
+          <w:szCs w:val="30"/>
+        </w:rPr>
+        <w:t xml:space="preserve"> User Interface for the game. So firstly we have decided to design each screen on the blank page and after that we started coding/building every screen into UNITY framework. We have divided every screen of the game amongst us. My part was to design the scr</w:t>
+      </w:r>
+      <w:r>
+        <w:rPr>
+          <w:sz w:val="30"/>
+          <w:szCs w:val="30"/>
+        </w:rPr>
+        <w:t xml:space="preserve">een once player becomes dead, just like game over screen. It was needed to design the "GAME OVER" screen with one more option that is Play Again. After that we have started designing characters of the game and my part was to design "STRIPS/ROADS" using </w:t>
+      </w:r>
+      <w:proofErr w:type="spellStart"/>
+      <w:r>
+        <w:rPr>
+          <w:sz w:val="30"/>
+          <w:szCs w:val="30"/>
+        </w:rPr>
+        <w:t>Mag</w:t>
+      </w:r>
+      <w:r>
+        <w:rPr>
+          <w:sz w:val="30"/>
+          <w:szCs w:val="30"/>
+        </w:rPr>
+        <w:t>icaVoxel</w:t>
+      </w:r>
+      <w:proofErr w:type="spellEnd"/>
+      <w:r>
+        <w:rPr>
+          <w:sz w:val="30"/>
+          <w:szCs w:val="30"/>
+        </w:rPr>
+        <w:t>.</w:t>
       </w:r>
     </w:p>
     <w:p>
@@ -1270,12 +1582,6 @@
           <w:szCs w:val="30"/>
         </w:rPr>
       </w:pPr>
-      <w:r>
-        <w:rPr>
-          <w:sz w:val="30"/>
-          <w:szCs w:val="30"/>
-        </w:rPr>
-      </w:r>
     </w:p>
     <w:p>
       <w:pPr>
@@ -1303,12 +1609,28 @@
           <w:szCs w:val="30"/>
         </w:rPr>
       </w:pPr>
-      <w:r>
-        <w:rPr>
-          <w:sz w:val="30"/>
-          <w:szCs w:val="30"/>
-        </w:rPr>
-        <w:t>which design should be finalized I found that some of the portion of my colleague design was not so effective and I suggested to</w:t>
+      <w:proofErr w:type="gramStart"/>
+      <w:r>
+        <w:rPr>
+          <w:sz w:val="30"/>
+          <w:szCs w:val="30"/>
+        </w:rPr>
+        <w:t>which</w:t>
+      </w:r>
+      <w:proofErr w:type="gramEnd"/>
+      <w:r>
+        <w:rPr>
+          <w:sz w:val="30"/>
+          <w:szCs w:val="30"/>
+        </w:rPr>
+        <w:t xml:space="preserve"> design should be finalized I found that some of the portion of my colleague design was not so effective a</w:t>
+      </w:r>
+      <w:r>
+        <w:rPr>
+          <w:sz w:val="30"/>
+          <w:szCs w:val="30"/>
+        </w:rPr>
+        <w:t>nd I suggested to</w:t>
       </w:r>
     </w:p>
     <w:p>
@@ -1320,12 +1642,44 @@
           <w:szCs w:val="30"/>
         </w:rPr>
       </w:pPr>
-      <w:r>
-        <w:rPr>
-          <w:sz w:val="30"/>
-          <w:szCs w:val="30"/>
-        </w:rPr>
-        <w:t>put some changes on that. He started taking views of my whole team members on that particular suggestion, everyone agreed upon my suggestion and decided to change that portion. He changed that part of screen and by that he respected all other team members point of view. So I personally observed that each and every team member respects each other decisions and work. Though it was a small change everyone contributed value to that problem with enthusiasm.</w:t>
+      <w:proofErr w:type="gramStart"/>
+      <w:r>
+        <w:rPr>
+          <w:sz w:val="30"/>
+          <w:szCs w:val="30"/>
+        </w:rPr>
+        <w:t>put</w:t>
+      </w:r>
+      <w:proofErr w:type="gramEnd"/>
+      <w:r>
+        <w:rPr>
+          <w:sz w:val="30"/>
+          <w:szCs w:val="30"/>
+        </w:rPr>
+        <w:t xml:space="preserve"> some changes on that. He started taking views of my whole team members on that particular suggestion, everyone agreed upon my suggestion and decided to change that portion. He changed that part of screen and by that he respected all o</w:t>
+      </w:r>
+      <w:r>
+        <w:rPr>
+          <w:sz w:val="30"/>
+          <w:szCs w:val="30"/>
+        </w:rPr>
+        <w:t xml:space="preserve">ther team </w:t>
+      </w:r>
+      <w:proofErr w:type="gramStart"/>
+      <w:r>
+        <w:rPr>
+          <w:sz w:val="30"/>
+          <w:szCs w:val="30"/>
+        </w:rPr>
+        <w:t>members</w:t>
+      </w:r>
+      <w:proofErr w:type="gramEnd"/>
+      <w:r>
+        <w:rPr>
+          <w:sz w:val="30"/>
+          <w:szCs w:val="30"/>
+        </w:rPr>
+        <w:t xml:space="preserve"> point of view. So I personally observed that each and every team member respects each other decisions and work. Though it was a small change everyone contributed value to that problem with enthusiasm.</w:t>
       </w:r>
     </w:p>
     <w:p>
@@ -1353,8 +1707,7 @@
     </w:p>
     <w:p>
       <w:pPr>
-        <w:pStyle w:val="Normal"/>
-        <w:ind w:left="720" w:right="0" w:hanging="0"/>
+        <w:ind w:left="720"/>
         <w:jc w:val="both"/>
         <w:rPr>
           <w:sz w:val="30"/>
@@ -1366,13 +1719,73 @@
           <w:sz w:val="30"/>
           <w:szCs w:val="30"/>
         </w:rPr>
-        <w:t xml:space="preserve">During week 2, we decided to sketch the entire UI on paper to get better idea about what will be done and how the work will be divided among team members. As we came up with 5 possible screens for the game, we divided each screen to each team member and I was assigned to sketch the Character Selection screen. It didn’t take much time to sketch a nice looking UI, but the time was consumed in deciding how many screens will be there on our game and how will it affect the gamer’s view. Keeping in mind the gamer, we had to optimize our idea of keeping 8 screens to 5 screens because that was much better from gamer’s point of view. </w:t>
+        <w:t>During week 2, we decided to</w:t>
+      </w:r>
+      <w:r>
+        <w:rPr>
+          <w:sz w:val="30"/>
+          <w:szCs w:val="30"/>
+        </w:rPr>
+        <w:t xml:space="preserve"> sketch the entire UI on paper to get better idea about what will be done and how the work will be divided among team members. As we came up with 5 possible screens for the game, we divided each screen to each team member and I was assigned to sketch the C</w:t>
+      </w:r>
+      <w:r>
+        <w:rPr>
+          <w:sz w:val="30"/>
+          <w:szCs w:val="30"/>
+        </w:rPr>
+        <w:t xml:space="preserve">haracter Selection </w:t>
+      </w:r>
+      <w:r>
+        <w:rPr>
+          <w:sz w:val="30"/>
+          <w:szCs w:val="30"/>
+        </w:rPr>
+        <w:lastRenderedPageBreak/>
+        <w:t xml:space="preserve">screen. It didn’t take much time to sketch a nice looking UI, but the time was consumed in deciding how many screens will be there on our game and how will it affect the </w:t>
+      </w:r>
+      <w:proofErr w:type="spellStart"/>
+      <w:r>
+        <w:rPr>
+          <w:sz w:val="30"/>
+          <w:szCs w:val="30"/>
+        </w:rPr>
+        <w:t>gamer’s</w:t>
+      </w:r>
+      <w:proofErr w:type="spellEnd"/>
+      <w:r>
+        <w:rPr>
+          <w:sz w:val="30"/>
+          <w:szCs w:val="30"/>
+        </w:rPr>
+        <w:t xml:space="preserve"> view. Keeping in mind the gamer, we had to optimize our ide</w:t>
+      </w:r>
+      <w:r>
+        <w:rPr>
+          <w:sz w:val="30"/>
+          <w:szCs w:val="30"/>
+        </w:rPr>
+        <w:t xml:space="preserve">a of keeping 8 screens to 5 screens because that was much better from </w:t>
+      </w:r>
+      <w:proofErr w:type="spellStart"/>
+      <w:r>
+        <w:rPr>
+          <w:sz w:val="30"/>
+          <w:szCs w:val="30"/>
+        </w:rPr>
+        <w:t>gamer’s</w:t>
+      </w:r>
+      <w:proofErr w:type="spellEnd"/>
+      <w:r>
+        <w:rPr>
+          <w:sz w:val="30"/>
+          <w:szCs w:val="30"/>
+        </w:rPr>
+        <w:t xml:space="preserve"> point of view. </w:t>
       </w:r>
     </w:p>
     <w:p>
       <w:pPr>
-        <w:pStyle w:val="Normal"/>
-        <w:ind w:left="720" w:right="0" w:hanging="0"/>
+        <w:ind w:left="720"/>
         <w:jc w:val="both"/>
         <w:rPr>
           <w:sz w:val="30"/>
@@ -1384,13 +1797,67 @@
           <w:sz w:val="30"/>
           <w:szCs w:val="30"/>
         </w:rPr>
-        <w:t>Apart from sketching the UI, I was assigned the work to make 3d vehicles for the game using magicavoxel. I created a simple car and changed its colour so that the game has variety of cars. I also created a heavy truck which were essential for a game like chicken runner, so that the gamer don’t get bored of seeing all the cars. If time permits, I am planning to create another vehicle, maybe a motor cycle. But again, only if time permits.</w:t>
-      </w:r>
+        <w:t xml:space="preserve">Apart from sketching the UI, I was assigned the work to make 3d vehicles for the game using </w:t>
+      </w:r>
+      <w:proofErr w:type="spellStart"/>
+      <w:r>
+        <w:rPr>
+          <w:sz w:val="30"/>
+          <w:szCs w:val="30"/>
+        </w:rPr>
+        <w:t>magicavoxel</w:t>
+      </w:r>
+      <w:proofErr w:type="spellEnd"/>
+      <w:r>
+        <w:rPr>
+          <w:sz w:val="30"/>
+          <w:szCs w:val="30"/>
+        </w:rPr>
+        <w:t>. I created a simple car and changed its colour so that the</w:t>
+      </w:r>
+      <w:r>
+        <w:rPr>
+          <w:sz w:val="30"/>
+          <w:szCs w:val="30"/>
+        </w:rPr>
+        <w:t xml:space="preserve"> game has variety of cars. I also created </w:t>
+      </w:r>
+      <w:proofErr w:type="gramStart"/>
+      <w:r>
+        <w:rPr>
+          <w:sz w:val="30"/>
+          <w:szCs w:val="30"/>
+        </w:rPr>
+        <w:t>a heavy truck which were</w:t>
+      </w:r>
+      <w:proofErr w:type="gramEnd"/>
+      <w:r>
+        <w:rPr>
+          <w:sz w:val="30"/>
+          <w:szCs w:val="30"/>
+        </w:rPr>
+        <w:t xml:space="preserve"> essential for a game like chicken runner, so that the gamer don’t get bored of seeing all the cars. If time permits, I am planning to create another vehicle, maybe a motor cycle. </w:t>
+      </w:r>
+      <w:proofErr w:type="gramStart"/>
+      <w:r>
+        <w:rPr>
+          <w:sz w:val="30"/>
+          <w:szCs w:val="30"/>
+        </w:rPr>
+        <w:t>But again,</w:t>
+      </w:r>
+      <w:r>
+        <w:rPr>
+          <w:sz w:val="30"/>
+          <w:szCs w:val="30"/>
+        </w:rPr>
+        <w:t xml:space="preserve"> only if time permits.</w:t>
+      </w:r>
+      <w:proofErr w:type="gramEnd"/>
     </w:p>
     <w:p>
       <w:pPr>
-        <w:pStyle w:val="Normal"/>
-        <w:ind w:left="720" w:right="0" w:hanging="0"/>
+        <w:ind w:left="720"/>
         <w:jc w:val="both"/>
         <w:rPr>
           <w:sz w:val="30"/>
@@ -1402,25 +1869,171 @@
           <w:sz w:val="30"/>
           <w:szCs w:val="30"/>
         </w:rPr>
-        <w:t>While doing these task’s as I mentioned above, I also gave regular feedbacks on what will be optimal way to sketch a UI design and which tool will be more efficient and less complex to create 3d characters. All the team members contributed equally and everyone valued each other’s decision.</w:t>
+        <w:t xml:space="preserve">While doing </w:t>
+      </w:r>
+      <w:proofErr w:type="gramStart"/>
+      <w:r>
+        <w:rPr>
+          <w:sz w:val="30"/>
+          <w:szCs w:val="30"/>
+        </w:rPr>
+        <w:t>these task’s</w:t>
+      </w:r>
+      <w:proofErr w:type="gramEnd"/>
+      <w:r>
+        <w:rPr>
+          <w:sz w:val="30"/>
+          <w:szCs w:val="30"/>
+        </w:rPr>
+        <w:t xml:space="preserve"> as I mentioned above, I also gave regular feedbacks on what will be optimal way to sketch a UI design and which tool will be more efficient and less complex to create 3d characters. All the team members contr</w:t>
+      </w:r>
+      <w:r>
+        <w:rPr>
+          <w:sz w:val="30"/>
+          <w:szCs w:val="30"/>
+        </w:rPr>
+        <w:t>ibuted equally and everyone valued each other’s decision.</w:t>
       </w:r>
     </w:p>
     <w:sectPr>
-      <w:type w:val="nextPage"/>
       <w:pgSz w:w="11906" w:h="16838"/>
-      <w:pgMar w:left="1440" w:right="1440" w:header="0" w:top="1440" w:footer="0" w:bottom="1440" w:gutter="0"/>
-      <w:pgNumType w:fmt="decimal"/>
-      <w:formProt w:val="false"/>
-      <w:textDirection w:val="lrTb"/>
-      <w:docGrid w:type="default" w:linePitch="360" w:charSpace="4294965247"/>
+      <w:pgMar w:top="1440" w:right="1440" w:bottom="1440" w:left="1440" w:header="0" w:footer="0" w:gutter="0"/>
+      <w:cols w:space="720"/>
+      <w:formProt w:val="0"/>
+      <w:docGrid w:linePitch="360" w:charSpace="-2049"/>
     </w:sectPr>
   </w:body>
 </w:document>
 </file>
 
 <file path=word/numbering.xml><?xml version="1.0" encoding="utf-8"?>
-<w:numbering xmlns:w="http://schemas.openxmlformats.org/wordprocessingml/2006/main" xmlns:o="urn:schemas-microsoft-com:office:office" xmlns:r="http://schemas.openxmlformats.org/officeDocument/2006/relationships" xmlns:v="urn:schemas-microsoft-com:vml">
+<w:numbering xmlns:ve="http://schemas.openxmlformats.org/markup-compatibility/2006" xmlns:o="urn:schemas-microsoft-com:office:office" xmlns:r="http://schemas.openxmlformats.org/officeDocument/2006/relationships" xmlns:m="http://schemas.openxmlformats.org/officeDocument/2006/math" xmlns:v="urn:schemas-microsoft-com:vml" xmlns:wp="http://schemas.openxmlformats.org/drawingml/2006/wordprocessingDrawing" xmlns:w10="urn:schemas-microsoft-com:office:word" xmlns:w="http://schemas.openxmlformats.org/wordprocessingml/2006/main" xmlns:wne="http://schemas.microsoft.com/office/word/2006/wordml">
+  <w:abstractNum w:abstractNumId="0">
+    <w:nsid w:val="3C26504C"/>
+    <w:multiLevelType w:val="multilevel"/>
+    <w:tmpl w:val="7A8829E8"/>
+    <w:lvl w:ilvl="0">
+      <w:start w:val="1"/>
+      <w:numFmt w:val="none"/>
+      <w:suff w:val="nothing"/>
+      <w:lvlText w:val=""/>
+      <w:lvlJc w:val="left"/>
+      <w:pPr>
+        <w:tabs>
+          <w:tab w:val="num" w:pos="432"/>
+        </w:tabs>
+        <w:ind w:left="432" w:hanging="432"/>
+      </w:pPr>
+    </w:lvl>
+    <w:lvl w:ilvl="1">
+      <w:start w:val="1"/>
+      <w:numFmt w:val="none"/>
+      <w:suff w:val="nothing"/>
+      <w:lvlText w:val=""/>
+      <w:lvlJc w:val="left"/>
+      <w:pPr>
+        <w:tabs>
+          <w:tab w:val="num" w:pos="576"/>
+        </w:tabs>
+        <w:ind w:left="576" w:hanging="576"/>
+      </w:pPr>
+    </w:lvl>
+    <w:lvl w:ilvl="2">
+      <w:start w:val="1"/>
+      <w:numFmt w:val="none"/>
+      <w:suff w:val="nothing"/>
+      <w:lvlText w:val=""/>
+      <w:lvlJc w:val="left"/>
+      <w:pPr>
+        <w:tabs>
+          <w:tab w:val="num" w:pos="720"/>
+        </w:tabs>
+        <w:ind w:left="720" w:hanging="720"/>
+      </w:pPr>
+    </w:lvl>
+    <w:lvl w:ilvl="3">
+      <w:start w:val="1"/>
+      <w:numFmt w:val="none"/>
+      <w:suff w:val="nothing"/>
+      <w:lvlText w:val=""/>
+      <w:lvlJc w:val="left"/>
+      <w:pPr>
+        <w:tabs>
+          <w:tab w:val="num" w:pos="864"/>
+        </w:tabs>
+        <w:ind w:left="864" w:hanging="864"/>
+      </w:pPr>
+    </w:lvl>
+    <w:lvl w:ilvl="4">
+      <w:start w:val="1"/>
+      <w:numFmt w:val="none"/>
+      <w:suff w:val="nothing"/>
+      <w:lvlText w:val=""/>
+      <w:lvlJc w:val="left"/>
+      <w:pPr>
+        <w:tabs>
+          <w:tab w:val="num" w:pos="1008"/>
+        </w:tabs>
+        <w:ind w:left="1008" w:hanging="1008"/>
+      </w:pPr>
+    </w:lvl>
+    <w:lvl w:ilvl="5">
+      <w:start w:val="1"/>
+      <w:numFmt w:val="none"/>
+      <w:suff w:val="nothing"/>
+      <w:lvlText w:val=""/>
+      <w:lvlJc w:val="left"/>
+      <w:pPr>
+        <w:tabs>
+          <w:tab w:val="num" w:pos="1152"/>
+        </w:tabs>
+        <w:ind w:left="1152" w:hanging="1152"/>
+      </w:pPr>
+    </w:lvl>
+    <w:lvl w:ilvl="6">
+      <w:start w:val="1"/>
+      <w:numFmt w:val="none"/>
+      <w:suff w:val="nothing"/>
+      <w:lvlText w:val=""/>
+      <w:lvlJc w:val="left"/>
+      <w:pPr>
+        <w:tabs>
+          <w:tab w:val="num" w:pos="1296"/>
+        </w:tabs>
+        <w:ind w:left="1296" w:hanging="1296"/>
+      </w:pPr>
+    </w:lvl>
+    <w:lvl w:ilvl="7">
+      <w:start w:val="1"/>
+      <w:numFmt w:val="none"/>
+      <w:suff w:val="nothing"/>
+      <w:lvlText w:val=""/>
+      <w:lvlJc w:val="left"/>
+      <w:pPr>
+        <w:tabs>
+          <w:tab w:val="num" w:pos="1440"/>
+        </w:tabs>
+        <w:ind w:left="1440" w:hanging="1440"/>
+      </w:pPr>
+    </w:lvl>
+    <w:lvl w:ilvl="8">
+      <w:start w:val="1"/>
+      <w:numFmt w:val="none"/>
+      <w:suff w:val="nothing"/>
+      <w:lvlText w:val=""/>
+      <w:lvlJc w:val="left"/>
+      <w:pPr>
+        <w:tabs>
+          <w:tab w:val="num" w:pos="1584"/>
+        </w:tabs>
+        <w:ind w:left="1584" w:hanging="1584"/>
+      </w:pPr>
+    </w:lvl>
+  </w:abstractNum>
   <w:abstractNum w:abstractNumId="1">
+    <w:nsid w:val="47820FB9"/>
+    <w:multiLevelType w:val="multilevel"/>
+    <w:tmpl w:val="CEDC4D5E"/>
     <w:lvl w:ilvl="0">
       <w:start w:val="1"/>
       <w:numFmt w:val="decimal"/>
@@ -1430,8 +2043,8 @@
         <w:ind w:left="720" w:hanging="360"/>
       </w:pPr>
       <w:rPr>
+        <w:b/>
         <w:sz w:val="30"/>
-        <w:b/>
         <w:szCs w:val="30"/>
       </w:rPr>
     </w:lvl>
@@ -1508,140 +2121,21 @@
       </w:pPr>
     </w:lvl>
   </w:abstractNum>
-  <w:abstractNum w:abstractNumId="2">
-    <w:lvl w:ilvl="0">
-      <w:start w:val="1"/>
-      <w:numFmt w:val="none"/>
-      <w:suff w:val="nothing"/>
-      <w:lvlText w:val=""/>
-      <w:lvlJc w:val="left"/>
-      <w:pPr>
-        <w:tabs>
-          <w:tab w:val="num" w:pos="432"/>
-        </w:tabs>
-        <w:ind w:left="432" w:hanging="432"/>
-      </w:pPr>
-    </w:lvl>
-    <w:lvl w:ilvl="1">
-      <w:start w:val="1"/>
-      <w:numFmt w:val="none"/>
-      <w:suff w:val="nothing"/>
-      <w:lvlText w:val=""/>
-      <w:lvlJc w:val="left"/>
-      <w:pPr>
-        <w:tabs>
-          <w:tab w:val="num" w:pos="576"/>
-        </w:tabs>
-        <w:ind w:left="576" w:hanging="576"/>
-      </w:pPr>
-    </w:lvl>
-    <w:lvl w:ilvl="2">
-      <w:start w:val="1"/>
-      <w:numFmt w:val="none"/>
-      <w:suff w:val="nothing"/>
-      <w:lvlText w:val=""/>
-      <w:lvlJc w:val="left"/>
-      <w:pPr>
-        <w:tabs>
-          <w:tab w:val="num" w:pos="720"/>
-        </w:tabs>
-        <w:ind w:left="720" w:hanging="720"/>
-      </w:pPr>
-    </w:lvl>
-    <w:lvl w:ilvl="3">
-      <w:start w:val="1"/>
-      <w:numFmt w:val="none"/>
-      <w:suff w:val="nothing"/>
-      <w:lvlText w:val=""/>
-      <w:lvlJc w:val="left"/>
-      <w:pPr>
-        <w:tabs>
-          <w:tab w:val="num" w:pos="864"/>
-        </w:tabs>
-        <w:ind w:left="864" w:hanging="864"/>
-      </w:pPr>
-    </w:lvl>
-    <w:lvl w:ilvl="4">
-      <w:start w:val="1"/>
-      <w:numFmt w:val="none"/>
-      <w:suff w:val="nothing"/>
-      <w:lvlText w:val=""/>
-      <w:lvlJc w:val="left"/>
-      <w:pPr>
-        <w:tabs>
-          <w:tab w:val="num" w:pos="1008"/>
-        </w:tabs>
-        <w:ind w:left="1008" w:hanging="1008"/>
-      </w:pPr>
-    </w:lvl>
-    <w:lvl w:ilvl="5">
-      <w:start w:val="1"/>
-      <w:numFmt w:val="none"/>
-      <w:suff w:val="nothing"/>
-      <w:lvlText w:val=""/>
-      <w:lvlJc w:val="left"/>
-      <w:pPr>
-        <w:tabs>
-          <w:tab w:val="num" w:pos="1152"/>
-        </w:tabs>
-        <w:ind w:left="1152" w:hanging="1152"/>
-      </w:pPr>
-    </w:lvl>
-    <w:lvl w:ilvl="6">
-      <w:start w:val="1"/>
-      <w:numFmt w:val="none"/>
-      <w:suff w:val="nothing"/>
-      <w:lvlText w:val=""/>
-      <w:lvlJc w:val="left"/>
-      <w:pPr>
-        <w:tabs>
-          <w:tab w:val="num" w:pos="1296"/>
-        </w:tabs>
-        <w:ind w:left="1296" w:hanging="1296"/>
-      </w:pPr>
-    </w:lvl>
-    <w:lvl w:ilvl="7">
-      <w:start w:val="1"/>
-      <w:numFmt w:val="none"/>
-      <w:suff w:val="nothing"/>
-      <w:lvlText w:val=""/>
-      <w:lvlJc w:val="left"/>
-      <w:pPr>
-        <w:tabs>
-          <w:tab w:val="num" w:pos="1440"/>
-        </w:tabs>
-        <w:ind w:left="1440" w:hanging="1440"/>
-      </w:pPr>
-    </w:lvl>
-    <w:lvl w:ilvl="8">
-      <w:start w:val="1"/>
-      <w:numFmt w:val="none"/>
-      <w:suff w:val="nothing"/>
-      <w:lvlText w:val=""/>
-      <w:lvlJc w:val="left"/>
-      <w:pPr>
-        <w:tabs>
-          <w:tab w:val="num" w:pos="1584"/>
-        </w:tabs>
-        <w:ind w:left="1584" w:hanging="1584"/>
-      </w:pPr>
-    </w:lvl>
-  </w:abstractNum>
   <w:num w:numId="1">
     <w:abstractNumId w:val="1"/>
   </w:num>
   <w:num w:numId="2">
-    <w:abstractNumId w:val="2"/>
+    <w:abstractNumId w:val="0"/>
   </w:num>
 </w:numbering>
 </file>
 
 <file path=word/styles.xml><?xml version="1.0" encoding="utf-8"?>
-<w:styles xmlns:w="http://schemas.openxmlformats.org/wordprocessingml/2006/main">
+<w:styles xmlns:r="http://schemas.openxmlformats.org/officeDocument/2006/relationships" xmlns:w="http://schemas.openxmlformats.org/wordprocessingml/2006/main">
   <w:docDefaults>
     <w:rPrDefault>
       <w:rPr>
-        <w:rFonts w:ascii="Calibri" w:hAnsi="Calibri" w:eastAsia="Droid Sans Fallback" w:cs="Calibri"/>
+        <w:rFonts w:ascii="Calibri" w:eastAsia="Droid Sans Fallback" w:hAnsi="Calibri" w:cs="Calibri"/>
         <w:sz w:val="22"/>
         <w:szCs w:val="22"/>
         <w:lang w:val="en-IN" w:eastAsia="en-US" w:bidi="ar-SA"/>
@@ -1649,219 +2143,233 @@
     </w:rPrDefault>
     <w:pPrDefault>
       <w:pPr>
-        <w:spacing w:lineRule="auto" w:line="276"/>
+        <w:spacing w:line="276" w:lineRule="auto"/>
       </w:pPr>
     </w:pPrDefault>
   </w:docDefaults>
-  <w:latentStyles w:count="267" w:defQFormat="0" w:defUnhideWhenUsed="1" w:defSemiHidden="1" w:defUIPriority="99" w:defLockedState="0">
-    <w:lsdException w:qFormat="1" w:semiHidden="0" w:uiPriority="0" w:unhideWhenUsed="0" w:name="Normal"/>
-    <w:lsdException w:qFormat="1" w:semiHidden="0" w:uiPriority="9" w:unhideWhenUsed="0" w:name="heading 1"/>
-    <w:lsdException w:qFormat="1" w:uiPriority="9" w:name="heading 2"/>
-    <w:lsdException w:qFormat="1" w:uiPriority="9" w:name="heading 3"/>
-    <w:lsdException w:qFormat="1" w:uiPriority="9" w:name="heading 4"/>
-    <w:lsdException w:qFormat="1" w:uiPriority="9" w:name="heading 5"/>
-    <w:lsdException w:qFormat="1" w:uiPriority="9" w:name="heading 6"/>
-    <w:lsdException w:qFormat="1" w:uiPriority="9" w:name="heading 7"/>
-    <w:lsdException w:qFormat="1" w:uiPriority="9" w:name="heading 8"/>
-    <w:lsdException w:qFormat="1" w:uiPriority="9" w:name="heading 9"/>
-    <w:lsdException w:uiPriority="39" w:name="toc 1"/>
-    <w:lsdException w:uiPriority="39" w:name="toc 2"/>
-    <w:lsdException w:uiPriority="39" w:name="toc 3"/>
-    <w:lsdException w:uiPriority="39" w:name="toc 4"/>
-    <w:lsdException w:uiPriority="39" w:name="toc 5"/>
-    <w:lsdException w:uiPriority="39" w:name="toc 6"/>
-    <w:lsdException w:uiPriority="39" w:name="toc 7"/>
-    <w:lsdException w:uiPriority="39" w:name="toc 8"/>
-    <w:lsdException w:uiPriority="39" w:name="toc 9"/>
-    <w:lsdException w:qFormat="1" w:uiPriority="35" w:name="caption"/>
-    <w:lsdException w:qFormat="1" w:semiHidden="0" w:uiPriority="10" w:unhideWhenUsed="0" w:name="Title"/>
-    <w:lsdException w:uiPriority="1" w:name="Default Paragraph Font"/>
-    <w:lsdException w:qFormat="1" w:semiHidden="0" w:uiPriority="11" w:unhideWhenUsed="0" w:name="Subtitle"/>
-    <w:lsdException w:qFormat="1" w:semiHidden="0" w:uiPriority="22" w:unhideWhenUsed="0" w:name="Strong"/>
-    <w:lsdException w:qFormat="1" w:semiHidden="0" w:uiPriority="20" w:unhideWhenUsed="0" w:name="Emphasis"/>
-    <w:lsdException w:semiHidden="0" w:unhideWhenUsed="0" w:name="Normal Table"/>
-    <w:lsdException w:semiHidden="0" w:unhideWhenUsed="0" w:name="Table Web 3"/>
-    <w:lsdException w:semiHidden="0" w:uiPriority="59" w:unhideWhenUsed="0" w:name="Table Grid"/>
-    <w:lsdException w:semiHidden="0" w:unhideWhenUsed="0" w:name="Table Theme"/>
-    <w:lsdException w:unhideWhenUsed="0" w:name="Placeholder Text"/>
-    <w:lsdException w:qFormat="1" w:semiHidden="0" w:uiPriority="1" w:unhideWhenUsed="0" w:name="No Spacing"/>
-    <w:lsdException w:semiHidden="0" w:uiPriority="60" w:unhideWhenUsed="0" w:name="Light Shading"/>
-    <w:lsdException w:semiHidden="0" w:uiPriority="61" w:unhideWhenUsed="0" w:name="Light List"/>
-    <w:lsdException w:semiHidden="0" w:uiPriority="62" w:unhideWhenUsed="0" w:name="Light Grid"/>
-    <w:lsdException w:semiHidden="0" w:uiPriority="63" w:unhideWhenUsed="0" w:name="Medium Shading 1"/>
-    <w:lsdException w:semiHidden="0" w:uiPriority="64" w:unhideWhenUsed="0" w:name="Medium Shading 2"/>
-    <w:lsdException w:semiHidden="0" w:uiPriority="65" w:unhideWhenUsed="0" w:name="Medium List 1"/>
-    <w:lsdException w:semiHidden="0" w:uiPriority="66" w:unhideWhenUsed="0" w:name="Medium List 2"/>
-    <w:lsdException w:semiHidden="0" w:uiPriority="67" w:unhideWhenUsed="0" w:name="Medium Grid 1"/>
-    <w:lsdException w:semiHidden="0" w:uiPriority="68" w:unhideWhenUsed="0" w:name="Medium Grid 2"/>
-    <w:lsdException w:semiHidden="0" w:uiPriority="69" w:unhideWhenUsed="0" w:name="Medium Grid 3"/>
-    <w:lsdException w:semiHidden="0" w:uiPriority="70" w:unhideWhenUsed="0" w:name="Dark List"/>
-    <w:lsdException w:semiHidden="0" w:uiPriority="71" w:unhideWhenUsed="0" w:name="Colorful Shading"/>
-    <w:lsdException w:semiHidden="0" w:uiPriority="72" w:unhideWhenUsed="0" w:name="Colorful List"/>
-    <w:lsdException w:semiHidden="0" w:uiPriority="73" w:unhideWhenUsed="0" w:name="Colorful Grid"/>
-    <w:lsdException w:semiHidden="0" w:uiPriority="60" w:unhideWhenUsed="0" w:name="Light Shading Accent 1"/>
-    <w:lsdException w:semiHidden="0" w:uiPriority="61" w:unhideWhenUsed="0" w:name="Light List Accent 1"/>
-    <w:lsdException w:semiHidden="0" w:uiPriority="62" w:unhideWhenUsed="0" w:name="Light Grid Accent 1"/>
-    <w:lsdException w:semiHidden="0" w:uiPriority="63" w:unhideWhenUsed="0" w:name="Medium Shading 1 Accent 1"/>
-    <w:lsdException w:semiHidden="0" w:uiPriority="64" w:unhideWhenUsed="0" w:name="Medium Shading 2 Accent 1"/>
-    <w:lsdException w:semiHidden="0" w:uiPriority="65" w:unhideWhenUsed="0" w:name="Medium List 1 Accent 1"/>
-    <w:lsdException w:unhideWhenUsed="0" w:name="Revision"/>
-    <w:lsdException w:qFormat="1" w:semiHidden="0" w:uiPriority="34" w:unhideWhenUsed="0" w:name="List Paragraph"/>
-    <w:lsdException w:qFormat="1" w:semiHidden="0" w:uiPriority="29" w:unhideWhenUsed="0" w:name="Quote"/>
-    <w:lsdException w:qFormat="1" w:semiHidden="0" w:uiPriority="30" w:unhideWhenUsed="0" w:name="Intense Quote"/>
-    <w:lsdException w:semiHidden="0" w:uiPriority="66" w:unhideWhenUsed="0" w:name="Medium List 2 Accent 1"/>
-    <w:lsdException w:semiHidden="0" w:uiPriority="67" w:unhideWhenUsed="0" w:name="Medium Grid 1 Accent 1"/>
-    <w:lsdException w:semiHidden="0" w:uiPriority="68" w:unhideWhenUsed="0" w:name="Medium Grid 2 Accent 1"/>
-    <w:lsdException w:semiHidden="0" w:uiPriority="69" w:unhideWhenUsed="0" w:name="Medium Grid 3 Accent 1"/>
-    <w:lsdException w:semiHidden="0" w:uiPriority="70" w:unhideWhenUsed="0" w:name="Dark List Accent 1"/>
-    <w:lsdException w:semiHidden="0" w:uiPriority="71" w:unhideWhenUsed="0" w:name="Colorful Shading Accent 1"/>
-    <w:lsdException w:semiHidden="0" w:uiPriority="72" w:unhideWhenUsed="0" w:name="Colorful List Accent 1"/>
-    <w:lsdException w:semiHidden="0" w:uiPriority="73" w:unhideWhenUsed="0" w:name="Colorful Grid Accent 1"/>
-    <w:lsdException w:semiHidden="0" w:uiPriority="60" w:unhideWhenUsed="0" w:name="Light Shading Accent 2"/>
-    <w:lsdException w:semiHidden="0" w:uiPriority="61" w:unhideWhenUsed="0" w:name="Light List Accent 2"/>
-    <w:lsdException w:semiHidden="0" w:uiPriority="62" w:unhideWhenUsed="0" w:name="Light Grid Accent 2"/>
-    <w:lsdException w:semiHidden="0" w:uiPriority="63" w:unhideWhenUsed="0" w:name="Medium Shading 1 Accent 2"/>
-    <w:lsdException w:semiHidden="0" w:uiPriority="64" w:unhideWhenUsed="0" w:name="Medium Shading 2 Accent 2"/>
-    <w:lsdException w:semiHidden="0" w:uiPriority="65" w:unhideWhenUsed="0" w:name="Medium List 1 Accent 2"/>
-    <w:lsdException w:semiHidden="0" w:uiPriority="66" w:unhideWhenUsed="0" w:name="Medium List 2 Accent 2"/>
-    <w:lsdException w:semiHidden="0" w:uiPriority="67" w:unhideWhenUsed="0" w:name="Medium Grid 1 Accent 2"/>
-    <w:lsdException w:semiHidden="0" w:uiPriority="68" w:unhideWhenUsed="0" w:name="Medium Grid 2 Accent 2"/>
-    <w:lsdException w:semiHidden="0" w:uiPriority="69" w:unhideWhenUsed="0" w:name="Medium Grid 3 Accent 2"/>
-    <w:lsdException w:semiHidden="0" w:uiPriority="70" w:unhideWhenUsed="0" w:name="Dark List Accent 2"/>
-    <w:lsdException w:semiHidden="0" w:uiPriority="71" w:unhideWhenUsed="0" w:name="Colorful Shading Accent 2"/>
-    <w:lsdException w:semiHidden="0" w:uiPriority="72" w:unhideWhenUsed="0" w:name="Colorful List Accent 2"/>
-    <w:lsdException w:semiHidden="0" w:uiPriority="73" w:unhideWhenUsed="0" w:name="Colorful Grid Accent 2"/>
-    <w:lsdException w:semiHidden="0" w:uiPriority="60" w:unhideWhenUsed="0" w:name="Light Shading Accent 3"/>
-    <w:lsdException w:semiHidden="0" w:uiPriority="61" w:unhideWhenUsed="0" w:name="Light List Accent 3"/>
-    <w:lsdException w:semiHidden="0" w:uiPriority="62" w:unhideWhenUsed="0" w:name="Light Grid Accent 3"/>
-    <w:lsdException w:semiHidden="0" w:uiPriority="63" w:unhideWhenUsed="0" w:name="Medium Shading 1 Accent 3"/>
-    <w:lsdException w:semiHidden="0" w:uiPriority="64" w:unhideWhenUsed="0" w:name="Medium Shading 2 Accent 3"/>
-    <w:lsdException w:semiHidden="0" w:uiPriority="65" w:unhideWhenUsed="0" w:name="Medium List 1 Accent 3"/>
-    <w:lsdException w:semiHidden="0" w:uiPriority="66" w:unhideWhenUsed="0" w:name="Medium List 2 Accent 3"/>
-    <w:lsdException w:semiHidden="0" w:uiPriority="67" w:unhideWhenUsed="0" w:name="Medium Grid 1 Accent 3"/>
-    <w:lsdException w:semiHidden="0" w:uiPriority="68" w:unhideWhenUsed="0" w:name="Medium Grid 2 Accent 3"/>
-    <w:lsdException w:semiHidden="0" w:uiPriority="69" w:unhideWhenUsed="0" w:name="Medium Grid 3 Accent 3"/>
-    <w:lsdException w:semiHidden="0" w:uiPriority="70" w:unhideWhenUsed="0" w:name="Dark List Accent 3"/>
-    <w:lsdException w:semiHidden="0" w:uiPriority="71" w:unhideWhenUsed="0" w:name="Colorful Shading Accent 3"/>
-    <w:lsdException w:semiHidden="0" w:uiPriority="72" w:unhideWhenUsed="0" w:name="Colorful List Accent 3"/>
-    <w:lsdException w:semiHidden="0" w:uiPriority="73" w:unhideWhenUsed="0" w:name="Colorful Grid Accent 3"/>
-    <w:lsdException w:semiHidden="0" w:uiPriority="60" w:unhideWhenUsed="0" w:name="Light Shading Accent 4"/>
-    <w:lsdException w:semiHidden="0" w:uiPriority="61" w:unhideWhenUsed="0" w:name="Light List Accent 4"/>
-    <w:lsdException w:semiHidden="0" w:uiPriority="62" w:unhideWhenUsed="0" w:name="Light Grid Accent 4"/>
-    <w:lsdException w:semiHidden="0" w:uiPriority="63" w:unhideWhenUsed="0" w:name="Medium Shading 1 Accent 4"/>
-    <w:lsdException w:semiHidden="0" w:uiPriority="64" w:unhideWhenUsed="0" w:name="Medium Shading 2 Accent 4"/>
-    <w:lsdException w:semiHidden="0" w:uiPriority="65" w:unhideWhenUsed="0" w:name="Medium List 1 Accent 4"/>
-    <w:lsdException w:semiHidden="0" w:uiPriority="66" w:unhideWhenUsed="0" w:name="Medium List 2 Accent 4"/>
-    <w:lsdException w:semiHidden="0" w:uiPriority="67" w:unhideWhenUsed="0" w:name="Medium Grid 1 Accent 4"/>
-    <w:lsdException w:semiHidden="0" w:uiPriority="68" w:unhideWhenUsed="0" w:name="Medium Grid 2 Accent 4"/>
-    <w:lsdException w:semiHidden="0" w:uiPriority="69" w:unhideWhenUsed="0" w:name="Medium Grid 3 Accent 4"/>
-    <w:lsdException w:semiHidden="0" w:uiPriority="70" w:unhideWhenUsed="0" w:name="Dark List Accent 4"/>
-    <w:lsdException w:semiHidden="0" w:uiPriority="71" w:unhideWhenUsed="0" w:name="Colorful Shading Accent 4"/>
-    <w:lsdException w:semiHidden="0" w:uiPriority="72" w:unhideWhenUsed="0" w:name="Colorful List Accent 4"/>
-    <w:lsdException w:semiHidden="0" w:uiPriority="73" w:unhideWhenUsed="0" w:name="Colorful Grid Accent 4"/>
-    <w:lsdException w:semiHidden="0" w:uiPriority="60" w:unhideWhenUsed="0" w:name="Light Shading Accent 5"/>
-    <w:lsdException w:semiHidden="0" w:uiPriority="61" w:unhideWhenUsed="0" w:name="Light List Accent 5"/>
-    <w:lsdException w:semiHidden="0" w:uiPriority="62" w:unhideWhenUsed="0" w:name="Light Grid Accent 5"/>
-    <w:lsdException w:semiHidden="0" w:uiPriority="63" w:unhideWhenUsed="0" w:name="Medium Shading 1 Accent 5"/>
-    <w:lsdException w:semiHidden="0" w:uiPriority="64" w:unhideWhenUsed="0" w:name="Medium Shading 2 Accent 5"/>
-    <w:lsdException w:semiHidden="0" w:uiPriority="65" w:unhideWhenUsed="0" w:name="Medium List 1 Accent 5"/>
-    <w:lsdException w:semiHidden="0" w:uiPriority="66" w:unhideWhenUsed="0" w:name="Medium List 2 Accent 5"/>
-    <w:lsdException w:semiHidden="0" w:uiPriority="67" w:unhideWhenUsed="0" w:name="Medium Grid 1 Accent 5"/>
-    <w:lsdException w:semiHidden="0" w:uiPriority="68" w:unhideWhenUsed="0" w:name="Medium Grid 2 Accent 5"/>
-    <w:lsdException w:semiHidden="0" w:uiPriority="69" w:unhideWhenUsed="0" w:name="Medium Grid 3 Accent 5"/>
-    <w:lsdException w:semiHidden="0" w:uiPriority="70" w:unhideWhenUsed="0" w:name="Dark List Accent 5"/>
-    <w:lsdException w:semiHidden="0" w:uiPriority="71" w:unhideWhenUsed="0" w:name="Colorful Shading Accent 5"/>
-    <w:lsdException w:semiHidden="0" w:uiPriority="72" w:unhideWhenUsed="0" w:name="Colorful List Accent 5"/>
-    <w:lsdException w:semiHidden="0" w:uiPriority="73" w:unhideWhenUsed="0" w:name="Colorful Grid Accent 5"/>
-    <w:lsdException w:semiHidden="0" w:uiPriority="60" w:unhideWhenUsed="0" w:name="Light Shading Accent 6"/>
-    <w:lsdException w:semiHidden="0" w:uiPriority="61" w:unhideWhenUsed="0" w:name="Light List Accent 6"/>
-    <w:lsdException w:semiHidden="0" w:uiPriority="62" w:unhideWhenUsed="0" w:name="Light Grid Accent 6"/>
-    <w:lsdException w:semiHidden="0" w:uiPriority="63" w:unhideWhenUsed="0" w:name="Medium Shading 1 Accent 6"/>
-    <w:lsdException w:semiHidden="0" w:uiPriority="64" w:unhideWhenUsed="0" w:name="Medium Shading 2 Accent 6"/>
-    <w:lsdException w:semiHidden="0" w:uiPriority="65" w:unhideWhenUsed="0" w:name="Medium List 1 Accent 6"/>
-    <w:lsdException w:semiHidden="0" w:uiPriority="66" w:unhideWhenUsed="0" w:name="Medium List 2 Accent 6"/>
-    <w:lsdException w:semiHidden="0" w:uiPriority="67" w:unhideWhenUsed="0" w:name="Medium Grid 1 Accent 6"/>
-    <w:lsdException w:semiHidden="0" w:uiPriority="68" w:unhideWhenUsed="0" w:name="Medium Grid 2 Accent 6"/>
-    <w:lsdException w:semiHidden="0" w:uiPriority="69" w:unhideWhenUsed="0" w:name="Medium Grid 3 Accent 6"/>
-    <w:lsdException w:semiHidden="0" w:uiPriority="70" w:unhideWhenUsed="0" w:name="Dark List Accent 6"/>
-    <w:lsdException w:semiHidden="0" w:uiPriority="71" w:unhideWhenUsed="0" w:name="Colorful Shading Accent 6"/>
-    <w:lsdException w:semiHidden="0" w:uiPriority="72" w:unhideWhenUsed="0" w:name="Colorful List Accent 6"/>
-    <w:lsdException w:semiHidden="0" w:uiPriority="73" w:unhideWhenUsed="0" w:name="Colorful Grid Accent 6"/>
-    <w:lsdException w:qFormat="1" w:semiHidden="0" w:uiPriority="19" w:unhideWhenUsed="0" w:name="Subtle Emphasis"/>
-    <w:lsdException w:qFormat="1" w:semiHidden="0" w:uiPriority="21" w:unhideWhenUsed="0" w:name="Intense Emphasis"/>
-    <w:lsdException w:qFormat="1" w:semiHidden="0" w:uiPriority="31" w:unhideWhenUsed="0" w:name="Subtle Reference"/>
-    <w:lsdException w:qFormat="1" w:semiHidden="0" w:uiPriority="32" w:unhideWhenUsed="0" w:name="Intense Reference"/>
-    <w:lsdException w:qFormat="1" w:semiHidden="0" w:uiPriority="33" w:unhideWhenUsed="0" w:name="Book Title"/>
-    <w:lsdException w:uiPriority="37" w:name="Bibliography"/>
-    <w:lsdException w:qFormat="1" w:uiPriority="39" w:name="TOC Heading"/>
+  <w:latentStyles w:defLockedState="0" w:defUIPriority="99" w:defSemiHidden="1" w:defUnhideWhenUsed="1" w:defQFormat="0" w:count="267">
+    <w:lsdException w:name="Normal" w:semiHidden="0" w:uiPriority="0" w:unhideWhenUsed="0" w:qFormat="1"/>
+    <w:lsdException w:name="heading 1" w:semiHidden="0" w:uiPriority="9" w:unhideWhenUsed="0" w:qFormat="1"/>
+    <w:lsdException w:name="heading 2" w:uiPriority="9" w:qFormat="1"/>
+    <w:lsdException w:name="heading 3" w:uiPriority="9" w:qFormat="1"/>
+    <w:lsdException w:name="heading 4" w:uiPriority="9" w:qFormat="1"/>
+    <w:lsdException w:name="heading 5" w:uiPriority="9" w:qFormat="1"/>
+    <w:lsdException w:name="heading 6" w:uiPriority="9" w:qFormat="1"/>
+    <w:lsdException w:name="heading 7" w:uiPriority="9" w:qFormat="1"/>
+    <w:lsdException w:name="heading 8" w:uiPriority="9" w:qFormat="1"/>
+    <w:lsdException w:name="heading 9" w:uiPriority="9" w:qFormat="1"/>
+    <w:lsdException w:name="toc 1" w:uiPriority="39"/>
+    <w:lsdException w:name="toc 2" w:uiPriority="39"/>
+    <w:lsdException w:name="toc 3" w:uiPriority="39"/>
+    <w:lsdException w:name="toc 4" w:uiPriority="39"/>
+    <w:lsdException w:name="toc 5" w:uiPriority="39"/>
+    <w:lsdException w:name="toc 6" w:uiPriority="39"/>
+    <w:lsdException w:name="toc 7" w:uiPriority="39"/>
+    <w:lsdException w:name="toc 8" w:uiPriority="39"/>
+    <w:lsdException w:name="toc 9" w:uiPriority="39"/>
+    <w:lsdException w:name="caption" w:uiPriority="35" w:qFormat="1"/>
+    <w:lsdException w:name="Title" w:semiHidden="0" w:uiPriority="10" w:unhideWhenUsed="0" w:qFormat="1"/>
+    <w:lsdException w:name="Default Paragraph Font" w:uiPriority="1"/>
+    <w:lsdException w:name="Subtitle" w:semiHidden="0" w:uiPriority="11" w:unhideWhenUsed="0" w:qFormat="1"/>
+    <w:lsdException w:name="Strong" w:semiHidden="0" w:uiPriority="22" w:unhideWhenUsed="0" w:qFormat="1"/>
+    <w:lsdException w:name="Emphasis" w:semiHidden="0" w:uiPriority="20" w:unhideWhenUsed="0" w:qFormat="1"/>
+    <w:lsdException w:name="Normal Table" w:semiHidden="0" w:unhideWhenUsed="0"/>
+    <w:lsdException w:name="Table Web 3" w:semiHidden="0" w:unhideWhenUsed="0"/>
+    <w:lsdException w:name="Table Grid" w:semiHidden="0" w:uiPriority="59" w:unhideWhenUsed="0"/>
+    <w:lsdException w:name="Table Theme" w:semiHidden="0" w:unhideWhenUsed="0"/>
+    <w:lsdException w:name="Placeholder Text" w:unhideWhenUsed="0"/>
+    <w:lsdException w:name="No Spacing" w:semiHidden="0" w:uiPriority="1" w:unhideWhenUsed="0" w:qFormat="1"/>
+    <w:lsdException w:name="Light Shading" w:semiHidden="0" w:uiPriority="60" w:unhideWhenUsed="0"/>
+    <w:lsdException w:name="Light List" w:semiHidden="0" w:uiPriority="61" w:unhideWhenUsed="0"/>
+    <w:lsdException w:name="Light Grid" w:semiHidden="0" w:uiPriority="62" w:unhideWhenUsed="0"/>
+    <w:lsdException w:name="Medium Shading 1" w:semiHidden="0" w:uiPriority="63" w:unhideWhenUsed="0"/>
+    <w:lsdException w:name="Medium Shading 2" w:semiHidden="0" w:uiPriority="64" w:unhideWhenUsed="0"/>
+    <w:lsdException w:name="Medium List 1" w:semiHidden="0" w:uiPriority="65" w:unhideWhenUsed="0"/>
+    <w:lsdException w:name="Medium List 2" w:semiHidden="0" w:uiPriority="66" w:unhideWhenUsed="0"/>
+    <w:lsdException w:name="Medium Grid 1" w:semiHidden="0" w:uiPriority="67" w:unhideWhenUsed="0"/>
+    <w:lsdException w:name="Medium Grid 2" w:semiHidden="0" w:uiPriority="68" w:unhideWhenUsed="0"/>
+    <w:lsdException w:name="Medium Grid 3" w:semiHidden="0" w:uiPriority="69" w:unhideWhenUsed="0"/>
+    <w:lsdException w:name="Dark List" w:semiHidden="0" w:uiPriority="70" w:unhideWhenUsed="0"/>
+    <w:lsdException w:name="Colorful Shading" w:semiHidden="0" w:uiPriority="71" w:unhideWhenUsed="0"/>
+    <w:lsdException w:name="Colorful List" w:semiHidden="0" w:uiPriority="72" w:unhideWhenUsed="0"/>
+    <w:lsdException w:name="Colorful Grid" w:semiHidden="0" w:uiPriority="73" w:unhideWhenUsed="0"/>
+    <w:lsdException w:name="Light Shading Accent 1" w:semiHidden="0" w:uiPriority="60" w:unhideWhenUsed="0"/>
+    <w:lsdException w:name="Light List Accent 1" w:semiHidden="0" w:uiPriority="61" w:unhideWhenUsed="0"/>
+    <w:lsdException w:name="Light Grid Accent 1" w:semiHidden="0" w:uiPriority="62" w:unhideWhenUsed="0"/>
+    <w:lsdException w:name="Medium Shading 1 Accent 1" w:semiHidden="0" w:uiPriority="63" w:unhideWhenUsed="0"/>
+    <w:lsdException w:name="Medium Shading 2 Accent 1" w:semiHidden="0" w:uiPriority="64" w:unhideWhenUsed="0"/>
+    <w:lsdException w:name="Medium List 1 Accent 1" w:semiHidden="0" w:uiPriority="65" w:unhideWhenUsed="0"/>
+    <w:lsdException w:name="Revision" w:unhideWhenUsed="0"/>
+    <w:lsdException w:name="List Paragraph" w:semiHidden="0" w:uiPriority="34" w:unhideWhenUsed="0" w:qFormat="1"/>
+    <w:lsdException w:name="Quote" w:semiHidden="0" w:uiPriority="29" w:unhideWhenUsed="0" w:qFormat="1"/>
+    <w:lsdException w:name="Intense Quote" w:semiHidden="0" w:uiPriority="30" w:unhideWhenUsed="0" w:qFormat="1"/>
+    <w:lsdException w:name="Medium List 2 Accent 1" w:semiHidden="0" w:uiPriority="66" w:unhideWhenUsed="0"/>
+    <w:lsdException w:name="Medium Grid 1 Accent 1" w:semiHidden="0" w:uiPriority="67" w:unhideWhenUsed="0"/>
+    <w:lsdException w:name="Medium Grid 2 Accent 1" w:semiHidden="0" w:uiPriority="68" w:unhideWhenUsed="0"/>
+    <w:lsdException w:name="Medium Grid 3 Accent 1" w:semiHidden="0" w:uiPriority="69" w:unhideWhenUsed="0"/>
+    <w:lsdException w:name="Dark List Accent 1" w:semiHidden="0" w:uiPriority="70" w:unhideWhenUsed="0"/>
+    <w:lsdException w:name="Colorful Shading Accent 1" w:semiHidden="0" w:uiPriority="71" w:unhideWhenUsed="0"/>
+    <w:lsdException w:name="Colorful List Accent 1" w:semiHidden="0" w:uiPriority="72" w:unhideWhenUsed="0"/>
+    <w:lsdException w:name="Colorful Grid Accent 1" w:semiHidden="0" w:uiPriority="73" w:unhideWhenUsed="0"/>
+    <w:lsdException w:name="Light Shading Accent 2" w:semiHidden="0" w:uiPriority="60" w:unhideWhenUsed="0"/>
+    <w:lsdException w:name="Light List Accent 2" w:semiHidden="0" w:uiPriority="61" w:unhideWhenUsed="0"/>
+    <w:lsdException w:name="Light Grid Accent 2" w:semiHidden="0" w:uiPriority="62" w:unhideWhenUsed="0"/>
+    <w:lsdException w:name="Medium Shading 1 Accent 2" w:semiHidden="0" w:uiPriority="63" w:unhideWhenUsed="0"/>
+    <w:lsdException w:name="Medium Shading 2 Accent 2" w:semiHidden="0" w:uiPriority="64" w:unhideWhenUsed="0"/>
+    <w:lsdException w:name="Medium List 1 Accent 2" w:semiHidden="0" w:uiPriority="65" w:unhideWhenUsed="0"/>
+    <w:lsdException w:name="Medium List 2 Accent 2" w:semiHidden="0" w:uiPriority="66" w:unhideWhenUsed="0"/>
+    <w:lsdException w:name="Medium Grid 1 Accent 2" w:semiHidden="0" w:uiPriority="67" w:unhideWhenUsed="0"/>
+    <w:lsdException w:name="Medium Grid 2 Accent 2" w:semiHidden="0" w:uiPriority="68" w:unhideWhenUsed="0"/>
+    <w:lsdException w:name="Medium Grid 3 Accent 2" w:semiHidden="0" w:uiPriority="69" w:unhideWhenUsed="0"/>
+    <w:lsdException w:name="Dark List Accent 2" w:semiHidden="0" w:uiPriority="70" w:unhideWhenUsed="0"/>
+    <w:lsdException w:name="Colorful Shading Accent 2" w:semiHidden="0" w:uiPriority="71" w:unhideWhenUsed="0"/>
+    <w:lsdException w:name="Colorful List Accent 2" w:semiHidden="0" w:uiPriority="72" w:unhideWhenUsed="0"/>
+    <w:lsdException w:name="Colorful Grid Accent 2" w:semiHidden="0" w:uiPriority="73" w:unhideWhenUsed="0"/>
+    <w:lsdException w:name="Light Shading Accent 3" w:semiHidden="0" w:uiPriority="60" w:unhideWhenUsed="0"/>
+    <w:lsdException w:name="Light List Accent 3" w:semiHidden="0" w:uiPriority="61" w:unhideWhenUsed="0"/>
+    <w:lsdException w:name="Light Grid Accent 3" w:semiHidden="0" w:uiPriority="62" w:unhideWhenUsed="0"/>
+    <w:lsdException w:name="Medium Shading 1 Accent 3" w:semiHidden="0" w:uiPriority="63" w:unhideWhenUsed="0"/>
+    <w:lsdException w:name="Medium Shading 2 Accent 3" w:semiHidden="0" w:uiPriority="64" w:unhideWhenUsed="0"/>
+    <w:lsdException w:name="Medium List 1 Accent 3" w:semiHidden="0" w:uiPriority="65" w:unhideWhenUsed="0"/>
+    <w:lsdException w:name="Medium List 2 Accent 3" w:semiHidden="0" w:uiPriority="66" w:unhideWhenUsed="0"/>
+    <w:lsdException w:name="Medium Grid 1 Accent 3" w:semiHidden="0" w:uiPriority="67" w:unhideWhenUsed="0"/>
+    <w:lsdException w:name="Medium Grid 2 Accent 3" w:semiHidden="0" w:uiPriority="68" w:unhideWhenUsed="0"/>
+    <w:lsdException w:name="Medium Grid 3 Accent 3" w:semiHidden="0" w:uiPriority="69" w:unhideWhenUsed="0"/>
+    <w:lsdException w:name="Dark List Accent 3" w:semiHidden="0" w:uiPriority="70" w:unhideWhenUsed="0"/>
+    <w:lsdException w:name="Colorful Shading Accent 3" w:semiHidden="0" w:uiPriority="71" w:unhideWhenUsed="0"/>
+    <w:lsdException w:name="Colorful List Accent 3" w:semiHidden="0" w:uiPriority="72" w:unhideWhenUsed="0"/>
+    <w:lsdException w:name="Colorful Grid Accent 3" w:semiHidden="0" w:uiPriority="73" w:unhideWhenUsed="0"/>
+    <w:lsdException w:name="Light Shading Accent 4" w:semiHidden="0" w:uiPriority="60" w:unhideWhenUsed="0"/>
+    <w:lsdException w:name="Light List Accent 4" w:semiHidden="0" w:uiPriority="61" w:unhideWhenUsed="0"/>
+    <w:lsdException w:name="Light Grid Accent 4" w:semiHidden="0" w:uiPriority="62" w:unhideWhenUsed="0"/>
+    <w:lsdException w:name="Medium Shading 1 Accent 4" w:semiHidden="0" w:uiPriority="63" w:unhideWhenUsed="0"/>
+    <w:lsdException w:name="Medium Shading 2 Accent 4" w:semiHidden="0" w:uiPriority="64" w:unhideWhenUsed="0"/>
+    <w:lsdException w:name="Medium List 1 Accent 4" w:semiHidden="0" w:uiPriority="65" w:unhideWhenUsed="0"/>
+    <w:lsdException w:name="Medium List 2 Accent 4" w:semiHidden="0" w:uiPriority="66" w:unhideWhenUsed="0"/>
+    <w:lsdException w:name="Medium Grid 1 Accent 4" w:semiHidden="0" w:uiPriority="67" w:unhideWhenUsed="0"/>
+    <w:lsdException w:name="Medium Grid 2 Accent 4" w:semiHidden="0" w:uiPriority="68" w:unhideWhenUsed="0"/>
+    <w:lsdException w:name="Medium Grid 3 Accent 4" w:semiHidden="0" w:uiPriority="69" w:unhideWhenUsed="0"/>
+    <w:lsdException w:name="Dark List Accent 4" w:semiHidden="0" w:uiPriority="70" w:unhideWhenUsed="0"/>
+    <w:lsdException w:name="Colorful Shading Accent 4" w:semiHidden="0" w:uiPriority="71" w:unhideWhenUsed="0"/>
+    <w:lsdException w:name="Colorful List Accent 4" w:semiHidden="0" w:uiPriority="72" w:unhideWhenUsed="0"/>
+    <w:lsdException w:name="Colorful Grid Accent 4" w:semiHidden="0" w:uiPriority="73" w:unhideWhenUsed="0"/>
+    <w:lsdException w:name="Light Shading Accent 5" w:semiHidden="0" w:uiPriority="60" w:unhideWhenUsed="0"/>
+    <w:lsdException w:name="Light List Accent 5" w:semiHidden="0" w:uiPriority="61" w:unhideWhenUsed="0"/>
+    <w:lsdException w:name="Light Grid Accent 5" w:semiHidden="0" w:uiPriority="62" w:unhideWhenUsed="0"/>
+    <w:lsdException w:name="Medium Shading 1 Accent 5" w:semiHidden="0" w:uiPriority="63" w:unhideWhenUsed="0"/>
+    <w:lsdException w:name="Medium Shading 2 Accent 5" w:semiHidden="0" w:uiPriority="64" w:unhideWhenUsed="0"/>
+    <w:lsdException w:name="Medium List 1 Accent 5" w:semiHidden="0" w:uiPriority="65" w:unhideWhenUsed="0"/>
+    <w:lsdException w:name="Medium List 2 Accent 5" w:semiHidden="0" w:uiPriority="66" w:unhideWhenUsed="0"/>
+    <w:lsdException w:name="Medium Grid 1 Accent 5" w:semiHidden="0" w:uiPriority="67" w:unhideWhenUsed="0"/>
+    <w:lsdException w:name="Medium Grid 2 Accent 5" w:semiHidden="0" w:uiPriority="68" w:unhideWhenUsed="0"/>
+    <w:lsdException w:name="Medium Grid 3 Accent 5" w:semiHidden="0" w:uiPriority="69" w:unhideWhenUsed="0"/>
+    <w:lsdException w:name="Dark List Accent 5" w:semiHidden="0" w:uiPriority="70" w:unhideWhenUsed="0"/>
+    <w:lsdException w:name="Colorful Shading Accent 5" w:semiHidden="0" w:uiPriority="71" w:unhideWhenUsed="0"/>
+    <w:lsdException w:name="Colorful List Accent 5" w:semiHidden="0" w:uiPriority="72" w:unhideWhenUsed="0"/>
+    <w:lsdException w:name="Colorful Grid Accent 5" w:semiHidden="0" w:uiPriority="73" w:unhideWhenUsed="0"/>
+    <w:lsdException w:name="Light Shading Accent 6" w:semiHidden="0" w:uiPriority="60" w:unhideWhenUsed="0"/>
+    <w:lsdException w:name="Light List Accent 6" w:semiHidden="0" w:uiPriority="61" w:unhideWhenUsed="0"/>
+    <w:lsdException w:name="Light Grid Accent 6" w:semiHidden="0" w:uiPriority="62" w:unhideWhenUsed="0"/>
+    <w:lsdException w:name="Medium Shading 1 Accent 6" w:semiHidden="0" w:uiPriority="63" w:unhideWhenUsed="0"/>
+    <w:lsdException w:name="Medium Shading 2 Accent 6" w:semiHidden="0" w:uiPriority="64" w:unhideWhenUsed="0"/>
+    <w:lsdException w:name="Medium List 1 Accent 6" w:semiHidden="0" w:uiPriority="65" w:unhideWhenUsed="0"/>
+    <w:lsdException w:name="Medium List 2 Accent 6" w:semiHidden="0" w:uiPriority="66" w:unhideWhenUsed="0"/>
+    <w:lsdException w:name="Medium Grid 1 Accent 6" w:semiHidden="0" w:uiPriority="67" w:unhideWhenUsed="0"/>
+    <w:lsdException w:name="Medium Grid 2 Accent 6" w:semiHidden="0" w:uiPriority="68" w:unhideWhenUsed="0"/>
+    <w:lsdException w:name="Medium Grid 3 Accent 6" w:semiHidden="0" w:uiPriority="69" w:unhideWhenUsed="0"/>
+    <w:lsdException w:name="Dark List Accent 6" w:semiHidden="0" w:uiPriority="70" w:unhideWhenUsed="0"/>
+    <w:lsdException w:name="Colorful Shading Accent 6" w:semiHidden="0" w:uiPriority="71" w:unhideWhenUsed="0"/>
+    <w:lsdException w:name="Colorful List Accent 6" w:semiHidden="0" w:uiPriority="72" w:unhideWhenUsed="0"/>
+    <w:lsdException w:name="Colorful Grid Accent 6" w:semiHidden="0" w:uiPriority="73" w:unhideWhenUsed="0"/>
+    <w:lsdException w:name="Subtle Emphasis" w:semiHidden="0" w:uiPriority="19" w:unhideWhenUsed="0" w:qFormat="1"/>
+    <w:lsdException w:name="Intense Emphasis" w:semiHidden="0" w:uiPriority="21" w:unhideWhenUsed="0" w:qFormat="1"/>
+    <w:lsdException w:name="Subtle Reference" w:semiHidden="0" w:uiPriority="31" w:unhideWhenUsed="0" w:qFormat="1"/>
+    <w:lsdException w:name="Intense Reference" w:semiHidden="0" w:uiPriority="32" w:unhideWhenUsed="0" w:qFormat="1"/>
+    <w:lsdException w:name="Book Title" w:semiHidden="0" w:uiPriority="33" w:unhideWhenUsed="0" w:qFormat="1"/>
+    <w:lsdException w:name="Bibliography" w:uiPriority="37"/>
+    <w:lsdException w:name="TOC Heading" w:uiPriority="39" w:qFormat="1"/>
   </w:latentStyles>
-  <w:style w:type="paragraph" w:styleId="Normal" w:default="1">
+  <w:style w:type="paragraph" w:default="1" w:styleId="Normal">
     <w:name w:val="Normal"/>
     <w:qFormat/>
-    <w:rsid w:val="009770f7"/>
+    <w:rsid w:val="009770F7"/>
     <w:pPr>
-      <w:widowControl/>
-      <w:suppressAutoHyphens w:val="true"/>
-      <w:bidi w:val="0"/>
-      <w:spacing w:lineRule="auto" w:line="276" w:before="0" w:after="200"/>
-      <w:jc w:val="left"/>
+      <w:suppressAutoHyphens/>
+      <w:spacing w:after="200"/>
     </w:pPr>
-    <w:rPr>
-      <w:rFonts w:ascii="Calibri" w:hAnsi="Calibri" w:eastAsia="Droid Sans Fallback" w:cs="Calibri"/>
-      <w:color w:val="auto"/>
-      <w:sz w:val="22"/>
-      <w:szCs w:val="22"/>
-      <w:lang w:val="en-IN" w:eastAsia="en-US" w:bidi="ar-SA"/>
-    </w:rPr>
   </w:style>
-  <w:style w:type="character" w:styleId="DefaultParagraphFont" w:default="1">
+  <w:style w:type="character" w:default="1" w:styleId="DefaultParagraphFont">
     <w:name w:val="Default Paragraph Font"/>
     <w:uiPriority w:val="1"/>
     <w:semiHidden/>
     <w:unhideWhenUsed/>
-    <w:rPr/>
   </w:style>
-  <w:style w:type="character" w:styleId="ListLabel1">
+  <w:style w:type="table" w:default="1" w:styleId="TableNormal">
+    <w:name w:val="Normal Table"/>
+    <w:uiPriority w:val="99"/>
+    <w:semiHidden/>
+    <w:unhideWhenUsed/>
+    <w:qFormat/>
+    <w:tblPr>
+      <w:tblInd w:w="0" w:type="dxa"/>
+      <w:tblCellMar>
+        <w:top w:w="0" w:type="dxa"/>
+        <w:left w:w="108" w:type="dxa"/>
+        <w:bottom w:w="0" w:type="dxa"/>
+        <w:right w:w="108" w:type="dxa"/>
+      </w:tblCellMar>
+    </w:tblPr>
+  </w:style>
+  <w:style w:type="numbering" w:default="1" w:styleId="NoList">
+    <w:name w:val="No List"/>
+    <w:uiPriority w:val="99"/>
+    <w:semiHidden/>
+    <w:unhideWhenUsed/>
+  </w:style>
+  <w:style w:type="character" w:customStyle="1" w:styleId="ListLabel1">
     <w:name w:val="ListLabel 1"/>
+    <w:rsid w:val="00EA66A3"/>
     <w:rPr>
       <w:b/>
       <w:sz w:val="30"/>
       <w:szCs w:val="30"/>
     </w:rPr>
   </w:style>
-  <w:style w:type="paragraph" w:styleId="Heading">
+  <w:style w:type="paragraph" w:customStyle="1" w:styleId="Heading">
     <w:name w:val="Heading"/>
     <w:basedOn w:val="Normal"/>
     <w:next w:val="TextBody"/>
+    <w:rsid w:val="00EA66A3"/>
     <w:pPr>
       <w:keepNext/>
       <w:spacing w:before="240" w:after="120"/>
     </w:pPr>
     <w:rPr>
-      <w:rFonts w:ascii="Liberation Sans" w:hAnsi="Liberation Sans" w:eastAsia="Droid Sans Fallback" w:cs="FreeSans"/>
+      <w:rFonts w:ascii="Liberation Sans" w:hAnsi="Liberation Sans" w:cs="FreeSans"/>
       <w:sz w:val="28"/>
       <w:szCs w:val="28"/>
     </w:rPr>
   </w:style>
-  <w:style w:type="paragraph" w:styleId="TextBody">
+  <w:style w:type="paragraph" w:customStyle="1" w:styleId="TextBody">
     <w:name w:val="Text Body"/>
     <w:basedOn w:val="Normal"/>
+    <w:rsid w:val="00EA66A3"/>
     <w:pPr>
-      <w:spacing w:lineRule="auto" w:line="288" w:before="0" w:after="140"/>
+      <w:spacing w:after="140" w:line="288" w:lineRule="auto"/>
     </w:pPr>
-    <w:rPr/>
   </w:style>
   <w:style w:type="paragraph" w:styleId="List">
     <w:name w:val="List"/>
     <w:basedOn w:val="TextBody"/>
-    <w:pPr/>
+    <w:rsid w:val="00EA66A3"/>
     <w:rPr>
       <w:rFonts w:cs="FreeSans"/>
     </w:rPr>
   </w:style>
   <w:style w:type="paragraph" w:styleId="Caption">
-    <w:name w:val="Caption"/>
+    <w:name w:val="caption"/>
     <w:basedOn w:val="Normal"/>
+    <w:rsid w:val="00EA66A3"/>
     <w:pPr>
       <w:suppressLineNumbers/>
       <w:spacing w:before="120" w:after="120"/>
@@ -1874,9 +2382,10 @@
       <w:szCs w:val="24"/>
     </w:rPr>
   </w:style>
-  <w:style w:type="paragraph" w:styleId="Index">
+  <w:style w:type="paragraph" w:customStyle="1" w:styleId="Index">
     <w:name w:val="Index"/>
     <w:basedOn w:val="Normal"/>
+    <w:rsid w:val="00EA66A3"/>
     <w:pPr>
       <w:suppressLineNumbers/>
     </w:pPr>
@@ -1886,37 +2395,14 @@
   </w:style>
   <w:style w:type="paragraph" w:styleId="ListParagraph">
     <w:name w:val="List Paragraph"/>
+    <w:basedOn w:val="Normal"/>
     <w:uiPriority w:val="34"/>
     <w:qFormat/>
-    <w:rsid w:val="003d383a"/>
-    <w:basedOn w:val="Normal"/>
+    <w:rsid w:val="003D383A"/>
     <w:pPr>
-      <w:spacing w:before="0" w:after="200"/>
-      <w:ind w:left="720" w:right="0" w:hanging="0"/>
+      <w:ind w:left="720"/>
       <w:contextualSpacing/>
     </w:pPr>
-    <w:rPr/>
-  </w:style>
-  <w:style w:type="numbering" w:styleId="NoList" w:default="1">
-    <w:name w:val="No List"/>
-    <w:uiPriority w:val="99"/>
-    <w:semiHidden/>
-    <w:unhideWhenUsed/>
-  </w:style>
-  <w:style w:type="table" w:default="1" w:styleId="TableNormal">
-    <w:name w:val="Normal Table"/>
-    <w:uiPriority w:val="99"/>
-    <w:semiHidden/>
-    <w:unhideWhenUsed/>
-    <w:tblPr>
-      <w:tblInd w:type="dxa" w:w="0"/>
-      <w:tblCellMar>
-        <w:top w:w="0" w:type="dxa"/>
-        <w:left w:w="108" w:type="dxa"/>
-        <w:bottom w:w="0" w:type="dxa"/>
-        <w:right w:w="108" w:type="dxa"/>
-      </w:tblCellMar>
-    </w:tblPr>
   </w:style>
 </w:styles>
 </file>

</xml_diff>

<commit_message>
XP value courage updated
</commit_message>
<xml_diff>
--- a/XP Values_Second Week.docx
+++ b/XP Values_Second Week.docx
@@ -213,23 +213,13 @@
                 <w:lang w:val="en-US"/>
               </w:rPr>
             </w:pPr>
-            <w:proofErr w:type="spellStart"/>
             <w:r>
               <w:rPr>
                 <w:sz w:val="28"/>
                 <w:szCs w:val="28"/>
                 <w:lang w:val="en-US"/>
               </w:rPr>
-              <w:t>Ankil</w:t>
-            </w:r>
-            <w:proofErr w:type="spellEnd"/>
-            <w:r>
-              <w:rPr>
-                <w:sz w:val="28"/>
-                <w:szCs w:val="28"/>
-                <w:lang w:val="en-US"/>
-              </w:rPr>
-              <w:t xml:space="preserve"> Shah</w:t>
+              <w:t>Ankil Shah</w:t>
             </w:r>
           </w:p>
         </w:tc>
@@ -379,23 +369,13 @@
                 <w:lang w:val="en-US"/>
               </w:rPr>
             </w:pPr>
-            <w:proofErr w:type="spellStart"/>
             <w:r>
               <w:rPr>
                 <w:sz w:val="28"/>
                 <w:szCs w:val="28"/>
                 <w:lang w:val="en-US"/>
               </w:rPr>
-              <w:t>Bhargav</w:t>
-            </w:r>
-            <w:proofErr w:type="spellEnd"/>
-            <w:r>
-              <w:rPr>
-                <w:sz w:val="28"/>
-                <w:szCs w:val="28"/>
-                <w:lang w:val="en-US"/>
-              </w:rPr>
-              <w:t xml:space="preserve"> Jain</w:t>
+              <w:t>Bhargav Jain</w:t>
             </w:r>
           </w:p>
         </w:tc>
@@ -545,34 +525,14 @@
                 <w:lang w:val="en-US"/>
               </w:rPr>
             </w:pPr>
-            <w:proofErr w:type="spellStart"/>
             <w:r>
               <w:rPr>
                 <w:sz w:val="28"/>
                 <w:szCs w:val="28"/>
                 <w:lang w:val="en-US"/>
               </w:rPr>
-              <w:t>Bhavin</w:t>
+              <w:t>Bhavin Agrawal</w:t>
             </w:r>
-            <w:proofErr w:type="spellEnd"/>
-            <w:r>
-              <w:rPr>
-                <w:sz w:val="28"/>
-                <w:szCs w:val="28"/>
-                <w:lang w:val="en-US"/>
-              </w:rPr>
-              <w:t xml:space="preserve"> </w:t>
-            </w:r>
-            <w:proofErr w:type="spellStart"/>
-            <w:r>
-              <w:rPr>
-                <w:sz w:val="28"/>
-                <w:szCs w:val="28"/>
-                <w:lang w:val="en-US"/>
-              </w:rPr>
-              <w:t>Agrawal</w:t>
-            </w:r>
-            <w:proofErr w:type="spellEnd"/>
           </w:p>
         </w:tc>
         <w:tc>
@@ -721,23 +681,13 @@
                 <w:lang w:val="en-US"/>
               </w:rPr>
             </w:pPr>
-            <w:proofErr w:type="spellStart"/>
             <w:r>
               <w:rPr>
                 <w:sz w:val="28"/>
                 <w:szCs w:val="28"/>
                 <w:lang w:val="en-US"/>
               </w:rPr>
-              <w:t>Saurabh</w:t>
-            </w:r>
-            <w:proofErr w:type="spellEnd"/>
-            <w:r>
-              <w:rPr>
-                <w:sz w:val="28"/>
-                <w:szCs w:val="28"/>
-                <w:lang w:val="en-US"/>
-              </w:rPr>
-              <w:t xml:space="preserve"> Jain</w:t>
+              <w:t>Saurabh Jain</w:t>
             </w:r>
           </w:p>
         </w:tc>
@@ -857,18 +807,7 @@
                 <w:shd w:val="clear" w:color="auto" w:fill="FFFFFF"/>
                 <w:lang w:val="en-US"/>
               </w:rPr>
-              <w:t xml:space="preserve">State and </w:t>
-            </w:r>
-            <w:r>
-              <w:rPr>
-                <w:rFonts w:cs="Arial"/>
-                <w:color w:val="222222"/>
-                <w:sz w:val="28"/>
-                <w:szCs w:val="28"/>
-                <w:shd w:val="clear" w:color="auto" w:fill="FFFFFF"/>
-                <w:lang w:val="en-US"/>
-              </w:rPr>
-              <w:t>Prototype</w:t>
+              <w:t>State and Prototype</w:t>
             </w:r>
           </w:p>
         </w:tc>
@@ -898,23 +837,13 @@
                 <w:lang w:val="en-US"/>
               </w:rPr>
             </w:pPr>
-            <w:proofErr w:type="spellStart"/>
             <w:r>
               <w:rPr>
                 <w:sz w:val="28"/>
                 <w:szCs w:val="28"/>
                 <w:lang w:val="en-US"/>
               </w:rPr>
-              <w:t>Vansh</w:t>
-            </w:r>
-            <w:proofErr w:type="spellEnd"/>
-            <w:r>
-              <w:rPr>
-                <w:sz w:val="28"/>
-                <w:szCs w:val="28"/>
-                <w:lang w:val="en-US"/>
-              </w:rPr>
-              <w:t xml:space="preserve"> Shah</w:t>
+              <w:t>Vansh Shah</w:t>
             </w:r>
           </w:p>
         </w:tc>
@@ -1078,21 +1007,7 @@
           <w:sz w:val="30"/>
           <w:szCs w:val="30"/>
         </w:rPr>
-        <w:t>In the first week I made sure that the ideas were simple and complexity of the tool selected for the implementation was kept low. To initiate the process only required features where implemented keeping in mind the long term goal. We selected UNITY framewo</w:t>
-      </w:r>
-      <w:r>
-        <w:rPr>
-          <w:sz w:val="30"/>
-          <w:szCs w:val="30"/>
-        </w:rPr>
-        <w:t>rk for the gaming application we are building as it provides the latest and simple approach for the built. In our team it happened that one of the teammate was opting and approaching for a difficult tool. I discussed the advantage of the UNITY framework wh</w:t>
-      </w:r>
-      <w:r>
-        <w:rPr>
-          <w:sz w:val="30"/>
-          <w:szCs w:val="30"/>
-        </w:rPr>
-        <w:t xml:space="preserve">ich was quiet simple and user friendly. Moreover </w:t>
+        <w:t xml:space="preserve">In the first week I made sure that the ideas were simple and complexity of the tool selected for the implementation was kept low. To initiate the process only required features where implemented keeping in mind the long term goal. We selected UNITY framework for the gaming application we are building as it provides the latest and simple approach for the built. In our team it happened that one of the teammate was opting and approaching for a difficult tool. I discussed the advantage of the UNITY framework which was quiet simple and user friendly. Moreover </w:t>
       </w:r>
       <w:bookmarkStart w:id="0" w:name="_GoBack"/>
       <w:bookmarkEnd w:id="0"/>
@@ -1101,21 +1016,7 @@
           <w:sz w:val="30"/>
           <w:szCs w:val="30"/>
         </w:rPr>
-        <w:t>in the UI Wire Frame design only required elements are added and once we meet the desired output we will add more complexity and enhance the levels. The characters designed are as per the requirement with th</w:t>
-      </w:r>
-      <w:r>
-        <w:rPr>
-          <w:sz w:val="30"/>
-          <w:szCs w:val="30"/>
-        </w:rPr>
-        <w:t>e aim to fulfil the initial stage expectations. In the next week I plan to make the UML class diagram and use the designing pattern which is needed, keeping the approach simple. Taking these baby steps we aim to reach our final approach. With this approach</w:t>
-      </w:r>
-      <w:r>
-        <w:rPr>
-          <w:sz w:val="30"/>
-          <w:szCs w:val="30"/>
-        </w:rPr>
-        <w:t xml:space="preserve"> I observed that proper planning and selection of simple tools helped us save our time. </w:t>
+        <w:t xml:space="preserve">in the UI Wire Frame design only required elements are added and once we meet the desired output we will add more complexity and enhance the levels. The characters designed are as per the requirement with the aim to fulfil the initial stage expectations. In the next week I plan to make the UML class diagram and use the designing pattern which is needed, keeping the approach simple. Taking these baby steps we aim to reach our final approach. With this approach I observed that proper planning and selection of simple tools helped us save our time. </w:t>
       </w:r>
     </w:p>
     <w:p>
@@ -1155,23 +1056,7 @@
           <w:szCs w:val="30"/>
         </w:rPr>
         <w:lastRenderedPageBreak/>
-        <w:t xml:space="preserve">In </w:t>
-      </w:r>
-      <w:proofErr w:type="gramStart"/>
-      <w:r>
-        <w:rPr>
-          <w:sz w:val="30"/>
-          <w:szCs w:val="30"/>
-        </w:rPr>
-        <w:t>2nd  week</w:t>
-      </w:r>
-      <w:proofErr w:type="gramEnd"/>
-      <w:r>
-        <w:rPr>
-          <w:sz w:val="30"/>
-          <w:szCs w:val="30"/>
-        </w:rPr>
-        <w:t>, we decided to work on UI part of the game and everyone was asked to present idea to evaluate the best mode of doing the same.</w:t>
+        <w:t>In 2nd  week, we decided to work on UI part of the game and everyone was asked to present idea to evaluate the best mode of doing the same.</w:t>
       </w:r>
       <w:r>
         <w:rPr>
@@ -1185,14 +1070,7 @@
           <w:sz w:val="30"/>
           <w:szCs w:val="30"/>
         </w:rPr>
-        <w:t xml:space="preserve">In the end, </w:t>
-      </w:r>
-      <w:r>
-        <w:rPr>
-          <w:sz w:val="30"/>
-          <w:szCs w:val="30"/>
-        </w:rPr>
-        <w:t>we decided to make wireframes on the paper to have better understanding of the objects which we need to implement in our game.</w:t>
+        <w:t>In the end, we decided to make wireframes on the paper to have better understanding of the objects which we need to implement in our game.</w:t>
       </w:r>
     </w:p>
     <w:p>
@@ -1208,14 +1086,7 @@
           <w:sz w:val="30"/>
           <w:szCs w:val="30"/>
         </w:rPr>
-        <w:t>We then moved on to categorize the screens for the game and everybody in the team gave the input for the same and the final appro</w:t>
-      </w:r>
-      <w:r>
-        <w:rPr>
-          <w:sz w:val="30"/>
-          <w:szCs w:val="30"/>
-        </w:rPr>
-        <w:t>ach was communicated to everyone.</w:t>
+        <w:t>We then moved on to categorize the screens for the game and everybody in the team gave the input for the same and the final approach was communicated to everyone.</w:t>
       </w:r>
       <w:r>
         <w:rPr>
@@ -1229,85 +1100,7 @@
           <w:sz w:val="30"/>
           <w:szCs w:val="30"/>
         </w:rPr>
-        <w:t xml:space="preserve">I also insisted every  member of the team to give their views on the type of objects which can be implemented in the game because the more type of objects a player interacts in game, the more fun it is observed to </w:t>
-      </w:r>
-      <w:proofErr w:type="spellStart"/>
-      <w:r>
-        <w:rPr>
-          <w:sz w:val="30"/>
-          <w:szCs w:val="30"/>
-        </w:rPr>
-        <w:t>be.We</w:t>
-      </w:r>
-      <w:proofErr w:type="spellEnd"/>
-      <w:r>
-        <w:rPr>
-          <w:sz w:val="30"/>
-          <w:szCs w:val="30"/>
-        </w:rPr>
-        <w:t xml:space="preserve"> als</w:t>
-      </w:r>
-      <w:r>
-        <w:rPr>
-          <w:sz w:val="30"/>
-          <w:szCs w:val="30"/>
-        </w:rPr>
-        <w:t xml:space="preserve">o started building the objects of the game which will be presented to user to interact with and we decided to implement some of the characters in the first </w:t>
-      </w:r>
-      <w:proofErr w:type="spellStart"/>
-      <w:r>
-        <w:rPr>
-          <w:sz w:val="30"/>
-          <w:szCs w:val="30"/>
-        </w:rPr>
-        <w:t>run.I</w:t>
-      </w:r>
-      <w:proofErr w:type="spellEnd"/>
-      <w:r>
-        <w:rPr>
-          <w:sz w:val="30"/>
-          <w:szCs w:val="30"/>
-        </w:rPr>
-        <w:t xml:space="preserve"> designed the miscellaneous like boundaries and asked everyone to give their views for the </w:t>
-      </w:r>
-      <w:proofErr w:type="spellStart"/>
-      <w:r>
-        <w:rPr>
-          <w:sz w:val="30"/>
-          <w:szCs w:val="30"/>
-        </w:rPr>
-        <w:t>same</w:t>
-      </w:r>
-      <w:r>
-        <w:rPr>
-          <w:sz w:val="30"/>
-          <w:szCs w:val="30"/>
-        </w:rPr>
-        <w:t>.I</w:t>
-      </w:r>
-      <w:proofErr w:type="spellEnd"/>
-      <w:r>
-        <w:rPr>
-          <w:sz w:val="30"/>
-          <w:szCs w:val="30"/>
-        </w:rPr>
-        <w:t xml:space="preserve"> ensured that everybody takes active participation in evaluating the work done by another team member and present their views for the </w:t>
-      </w:r>
-      <w:proofErr w:type="spellStart"/>
-      <w:r>
-        <w:rPr>
-          <w:sz w:val="30"/>
-          <w:szCs w:val="30"/>
-        </w:rPr>
-        <w:t>same.I</w:t>
-      </w:r>
-      <w:proofErr w:type="spellEnd"/>
-      <w:r>
-        <w:rPr>
-          <w:sz w:val="30"/>
-          <w:szCs w:val="30"/>
-        </w:rPr>
-        <w:t xml:space="preserve"> felt that communication helped a team to work effectively.</w:t>
+        <w:t>I also insisted every  member of the team to give their views on the type of objects which can be implemented in the game because the more type of objects a player interacts in game, the more fun it is observed to be.We also started building the objects of the game which will be presented to user to interact with and we decided to implement some of the characters in the first run.I designed the miscellaneous like boundaries and asked everyone to give their views for the same.I ensured that everybody takes active participation in evaluating the work done by another team member and present their views for the same.I felt that communication helped a team to work effectively.</w:t>
       </w:r>
       <w:r>
         <w:rPr>
@@ -1354,14 +1147,49 @@
           <w:sz w:val="30"/>
           <w:szCs w:val="30"/>
         </w:rPr>
-        <w:t>At the starting of this week, we had a goal in mind wh</w:t>
-      </w:r>
-      <w:r>
-        <w:rPr>
-          <w:sz w:val="30"/>
-          <w:szCs w:val="30"/>
-        </w:rPr>
-        <w:t xml:space="preserve">at we plan to build. </w:t>
+        <w:t>At the start</w:t>
+      </w:r>
+      <w:r>
+        <w:rPr>
+          <w:sz w:val="30"/>
+          <w:szCs w:val="30"/>
+        </w:rPr>
+        <w:t xml:space="preserve"> of this week, we had a goal in mind wh</w:t>
+      </w:r>
+      <w:r>
+        <w:rPr>
+          <w:sz w:val="30"/>
+          <w:szCs w:val="30"/>
+        </w:rPr>
+        <w:t>at we plan</w:t>
+      </w:r>
+      <w:r>
+        <w:rPr>
+          <w:sz w:val="30"/>
+          <w:szCs w:val="30"/>
+        </w:rPr>
+        <w:t>ned</w:t>
+      </w:r>
+      <w:r>
+        <w:rPr>
+          <w:sz w:val="30"/>
+          <w:szCs w:val="30"/>
+        </w:rPr>
+        <w:t xml:space="preserve"> to build</w:t>
+      </w:r>
+      <w:r>
+        <w:rPr>
+          <w:sz w:val="30"/>
+          <w:szCs w:val="30"/>
+        </w:rPr>
+        <w:t xml:space="preserve"> as our final project</w:t>
+      </w:r>
+      <w:r>
+        <w:rPr>
+          <w:sz w:val="30"/>
+          <w:szCs w:val="30"/>
+        </w:rPr>
+        <w:t xml:space="preserve">. </w:t>
       </w:r>
       <w:r>
         <w:rPr>
@@ -1420,9 +1248,22 @@
           <w:sz w:val="30"/>
           <w:szCs w:val="30"/>
         </w:rPr>
-        <w:t>confused on which tool to use and how to use the same. We discussed the task and opted for “</w:t>
-      </w:r>
-      <w:proofErr w:type="spellStart"/>
+        <w:t>confused on which tool to use. We discussed the task</w:t>
+      </w:r>
+      <w:r>
+        <w:rPr>
+          <w:sz w:val="30"/>
+          <w:szCs w:val="30"/>
+        </w:rPr>
+        <w:t xml:space="preserve"> in team meeting</w:t>
+      </w:r>
+      <w:r>
+        <w:rPr>
+          <w:sz w:val="30"/>
+          <w:szCs w:val="30"/>
+        </w:rPr>
+        <w:t xml:space="preserve"> and opted for “</w:t>
+      </w:r>
       <w:r>
         <w:rPr>
           <w:sz w:val="30"/>
@@ -1430,7 +1271,6 @@
         </w:rPr>
         <w:t>MagicaVoxel</w:t>
       </w:r>
-      <w:proofErr w:type="spellEnd"/>
       <w:r>
         <w:rPr>
           <w:sz w:val="30"/>
@@ -1533,44 +1373,7 @@
           <w:sz w:val="30"/>
           <w:szCs w:val="30"/>
         </w:rPr>
-        <w:t>In this week we did planning to build</w:t>
-      </w:r>
-      <w:r>
-        <w:rPr>
-          <w:sz w:val="30"/>
-          <w:szCs w:val="30"/>
-        </w:rPr>
-        <w:t xml:space="preserve"> User Interface for the game. So firstly we have decided to design each screen on the blank page and after that we started coding/building every screen into UNITY framework. We have divided every screen of the game amongst us. My part was to design the scr</w:t>
-      </w:r>
-      <w:r>
-        <w:rPr>
-          <w:sz w:val="30"/>
-          <w:szCs w:val="30"/>
-        </w:rPr>
-        <w:t xml:space="preserve">een once player becomes dead, just like game over screen. It was needed to design the "GAME OVER" screen with one more option that is Play Again. After that we have started designing characters of the game and my part was to design "STRIPS/ROADS" using </w:t>
-      </w:r>
-      <w:proofErr w:type="spellStart"/>
-      <w:r>
-        <w:rPr>
-          <w:sz w:val="30"/>
-          <w:szCs w:val="30"/>
-        </w:rPr>
-        <w:t>Mag</w:t>
-      </w:r>
-      <w:r>
-        <w:rPr>
-          <w:sz w:val="30"/>
-          <w:szCs w:val="30"/>
-        </w:rPr>
-        <w:t>icaVoxel</w:t>
-      </w:r>
-      <w:proofErr w:type="spellEnd"/>
-      <w:r>
-        <w:rPr>
-          <w:sz w:val="30"/>
-          <w:szCs w:val="30"/>
-        </w:rPr>
-        <w:t>.</w:t>
+        <w:t>In this week we did planning to build User Interface for the game. So firstly we have decided to design each screen on the blank page and after that we started coding/building every screen into UNITY framework. We have divided every screen of the game amongst us. My part was to design the screen once player becomes dead, just like game over screen. It was needed to design the "GAME OVER" screen with one more option that is Play Again. After that we have started designing characters of the game and my part was to design "STRIPS/ROADS" using MagicaVoxel.</w:t>
       </w:r>
     </w:p>
     <w:p>
@@ -1609,28 +1412,12 @@
           <w:szCs w:val="30"/>
         </w:rPr>
       </w:pPr>
-      <w:proofErr w:type="gramStart"/>
-      <w:r>
-        <w:rPr>
-          <w:sz w:val="30"/>
-          <w:szCs w:val="30"/>
-        </w:rPr>
-        <w:t>which</w:t>
-      </w:r>
-      <w:proofErr w:type="gramEnd"/>
-      <w:r>
-        <w:rPr>
-          <w:sz w:val="30"/>
-          <w:szCs w:val="30"/>
-        </w:rPr>
-        <w:t xml:space="preserve"> design should be finalized I found that some of the portion of my colleague design was not so effective a</w:t>
-      </w:r>
-      <w:r>
-        <w:rPr>
-          <w:sz w:val="30"/>
-          <w:szCs w:val="30"/>
-        </w:rPr>
-        <w:t>nd I suggested to</w:t>
+      <w:r>
+        <w:rPr>
+          <w:sz w:val="30"/>
+          <w:szCs w:val="30"/>
+        </w:rPr>
+        <w:t>which design should be finalized I found that some of the portion of my colleague design was not so effective and I suggested to</w:t>
       </w:r>
     </w:p>
     <w:p>
@@ -1642,44 +1429,12 @@
           <w:szCs w:val="30"/>
         </w:rPr>
       </w:pPr>
-      <w:proofErr w:type="gramStart"/>
-      <w:r>
-        <w:rPr>
-          <w:sz w:val="30"/>
-          <w:szCs w:val="30"/>
-        </w:rPr>
-        <w:t>put</w:t>
-      </w:r>
-      <w:proofErr w:type="gramEnd"/>
-      <w:r>
-        <w:rPr>
-          <w:sz w:val="30"/>
-          <w:szCs w:val="30"/>
-        </w:rPr>
-        <w:t xml:space="preserve"> some changes on that. He started taking views of my whole team members on that particular suggestion, everyone agreed upon my suggestion and decided to change that portion. He changed that part of screen and by that he respected all o</w:t>
-      </w:r>
-      <w:r>
-        <w:rPr>
-          <w:sz w:val="30"/>
-          <w:szCs w:val="30"/>
-        </w:rPr>
-        <w:t xml:space="preserve">ther team </w:t>
-      </w:r>
-      <w:proofErr w:type="gramStart"/>
-      <w:r>
-        <w:rPr>
-          <w:sz w:val="30"/>
-          <w:szCs w:val="30"/>
-        </w:rPr>
-        <w:t>members</w:t>
-      </w:r>
-      <w:proofErr w:type="gramEnd"/>
-      <w:r>
-        <w:rPr>
-          <w:sz w:val="30"/>
-          <w:szCs w:val="30"/>
-        </w:rPr>
-        <w:t xml:space="preserve"> point of view. So I personally observed that each and every team member respects each other decisions and work. Though it was a small change everyone contributed value to that problem with enthusiasm.</w:t>
+      <w:r>
+        <w:rPr>
+          <w:sz w:val="30"/>
+          <w:szCs w:val="30"/>
+        </w:rPr>
+        <w:t>put some changes on that. He started taking views of my whole team members on that particular suggestion, everyone agreed upon my suggestion and decided to change that portion. He changed that part of screen and by that he respected all other team members point of view. So I personally observed that each and every team member respects each other decisions and work. Though it was a small change everyone contributed value to that problem with enthusiasm.</w:t>
       </w:r>
     </w:p>
     <w:p>
@@ -1719,21 +1474,7 @@
           <w:sz w:val="30"/>
           <w:szCs w:val="30"/>
         </w:rPr>
-        <w:t>During week 2, we decided to</w:t>
-      </w:r>
-      <w:r>
-        <w:rPr>
-          <w:sz w:val="30"/>
-          <w:szCs w:val="30"/>
-        </w:rPr>
-        <w:t xml:space="preserve"> sketch the entire UI on paper to get better idea about what will be done and how the work will be divided among team members. As we came up with 5 possible screens for the game, we divided each screen to each team member and I was assigned to sketch the C</w:t>
-      </w:r>
-      <w:r>
-        <w:rPr>
-          <w:sz w:val="30"/>
-          <w:szCs w:val="30"/>
-        </w:rPr>
-        <w:t xml:space="preserve">haracter Selection </w:t>
+        <w:t xml:space="preserve">During week 2, we decided to sketch the entire UI on paper to get better idea about what will be done and how the work will be divided among team members. As we came up with 5 possible screens for the game, we divided each screen to each team member and I was assigned to sketch the Character Selection </w:t>
       </w:r>
       <w:r>
         <w:rPr>
@@ -1741,46 +1482,7 @@
           <w:szCs w:val="30"/>
         </w:rPr>
         <w:lastRenderedPageBreak/>
-        <w:t xml:space="preserve">screen. It didn’t take much time to sketch a nice looking UI, but the time was consumed in deciding how many screens will be there on our game and how will it affect the </w:t>
-      </w:r>
-      <w:proofErr w:type="spellStart"/>
-      <w:r>
-        <w:rPr>
-          <w:sz w:val="30"/>
-          <w:szCs w:val="30"/>
-        </w:rPr>
-        <w:t>gamer’s</w:t>
-      </w:r>
-      <w:proofErr w:type="spellEnd"/>
-      <w:r>
-        <w:rPr>
-          <w:sz w:val="30"/>
-          <w:szCs w:val="30"/>
-        </w:rPr>
-        <w:t xml:space="preserve"> view. Keeping in mind the gamer, we had to optimize our ide</w:t>
-      </w:r>
-      <w:r>
-        <w:rPr>
-          <w:sz w:val="30"/>
-          <w:szCs w:val="30"/>
-        </w:rPr>
-        <w:t xml:space="preserve">a of keeping 8 screens to 5 screens because that was much better from </w:t>
-      </w:r>
-      <w:proofErr w:type="spellStart"/>
-      <w:r>
-        <w:rPr>
-          <w:sz w:val="30"/>
-          <w:szCs w:val="30"/>
-        </w:rPr>
-        <w:t>gamer’s</w:t>
-      </w:r>
-      <w:proofErr w:type="spellEnd"/>
-      <w:r>
-        <w:rPr>
-          <w:sz w:val="30"/>
-          <w:szCs w:val="30"/>
-        </w:rPr>
-        <w:t xml:space="preserve"> point of view. </w:t>
+        <w:t xml:space="preserve">screen. It didn’t take much time to sketch a nice looking UI, but the time was consumed in deciding how many screens will be there on our game and how will it affect the gamer’s view. Keeping in mind the gamer, we had to optimize our idea of keeping 8 screens to 5 screens because that was much better from gamer’s point of view. </w:t>
       </w:r>
     </w:p>
     <w:p>
@@ -1797,63 +1499,8 @@
           <w:sz w:val="30"/>
           <w:szCs w:val="30"/>
         </w:rPr>
-        <w:t xml:space="preserve">Apart from sketching the UI, I was assigned the work to make 3d vehicles for the game using </w:t>
-      </w:r>
-      <w:proofErr w:type="spellStart"/>
-      <w:r>
-        <w:rPr>
-          <w:sz w:val="30"/>
-          <w:szCs w:val="30"/>
-        </w:rPr>
-        <w:t>magicavoxel</w:t>
-      </w:r>
-      <w:proofErr w:type="spellEnd"/>
-      <w:r>
-        <w:rPr>
-          <w:sz w:val="30"/>
-          <w:szCs w:val="30"/>
-        </w:rPr>
-        <w:t>. I created a simple car and changed its colour so that the</w:t>
-      </w:r>
-      <w:r>
-        <w:rPr>
-          <w:sz w:val="30"/>
-          <w:szCs w:val="30"/>
-        </w:rPr>
-        <w:t xml:space="preserve"> game has variety of cars. I also created </w:t>
-      </w:r>
-      <w:proofErr w:type="gramStart"/>
-      <w:r>
-        <w:rPr>
-          <w:sz w:val="30"/>
-          <w:szCs w:val="30"/>
-        </w:rPr>
-        <w:t>a heavy truck which were</w:t>
-      </w:r>
-      <w:proofErr w:type="gramEnd"/>
-      <w:r>
-        <w:rPr>
-          <w:sz w:val="30"/>
-          <w:szCs w:val="30"/>
-        </w:rPr>
-        <w:t xml:space="preserve"> essential for a game like chicken runner, so that the gamer don’t get bored of seeing all the cars. If time permits, I am planning to create another vehicle, maybe a motor cycle. </w:t>
-      </w:r>
-      <w:proofErr w:type="gramStart"/>
-      <w:r>
-        <w:rPr>
-          <w:sz w:val="30"/>
-          <w:szCs w:val="30"/>
-        </w:rPr>
-        <w:t>But again,</w:t>
-      </w:r>
-      <w:r>
-        <w:rPr>
-          <w:sz w:val="30"/>
-          <w:szCs w:val="30"/>
-        </w:rPr>
-        <w:t xml:space="preserve"> only if time permits.</w:t>
-      </w:r>
-      <w:proofErr w:type="gramEnd"/>
+        <w:t>Apart from sketching the UI, I was assigned the work to make 3d vehicles for the game using magicavoxel. I created a simple car and changed its colour so that the game has variety of cars. I also created a heavy truck which were essential for a game like chicken runner, so that the gamer don’t get bored of seeing all the cars. If time permits, I am planning to create another vehicle, maybe a motor cycle. But again, only if time permits.</w:t>
+      </w:r>
     </w:p>
     <w:p>
       <w:pPr>
@@ -1869,30 +1516,7 @@
           <w:sz w:val="30"/>
           <w:szCs w:val="30"/>
         </w:rPr>
-        <w:t xml:space="preserve">While doing </w:t>
-      </w:r>
-      <w:proofErr w:type="gramStart"/>
-      <w:r>
-        <w:rPr>
-          <w:sz w:val="30"/>
-          <w:szCs w:val="30"/>
-        </w:rPr>
-        <w:t>these task’s</w:t>
-      </w:r>
-      <w:proofErr w:type="gramEnd"/>
-      <w:r>
-        <w:rPr>
-          <w:sz w:val="30"/>
-          <w:szCs w:val="30"/>
-        </w:rPr>
-        <w:t xml:space="preserve"> as I mentioned above, I also gave regular feedbacks on what will be optimal way to sketch a UI design and which tool will be more efficient and less complex to create 3d characters. All the team members contr</w:t>
-      </w:r>
-      <w:r>
-        <w:rPr>
-          <w:sz w:val="30"/>
-          <w:szCs w:val="30"/>
-        </w:rPr>
-        <w:t>ibuted equally and everyone valued each other’s decision.</w:t>
+        <w:t>While doing these task’s as I mentioned above, I also gave regular feedbacks on what will be optimal way to sketch a UI design and which tool will be more efficient and less complex to create 3d characters. All the team members contributed equally and everyone valued each other’s decision.</w:t>
       </w:r>
     </w:p>
     <w:sectPr>

</xml_diff>